<commit_message>
commit entity and dto.
</commit_message>
<xml_diff>
--- a/ApplicationFiles/Docs/cau_truc_database.docx
+++ b/ApplicationFiles/Docs/cau_truc_database.docx
@@ -51,13 +51,77 @@
           <w:szCs w:val="22"/>
         </w:rPr>
       </w:pPr>
+      <w:proofErr w:type="spellStart"/>
       <w:r>
         <w:rPr>
           <w:rFonts w:ascii="Times New Roman" w:hAnsi="Times New Roman" w:cs="Times New Roman"/>
           <w:sz w:val="22"/>
           <w:szCs w:val="22"/>
         </w:rPr>
-        <w:t>Cập nhật ngày: 28 Oct, 2016</w:t>
+        <w:t>Cập</w:t>
+      </w:r>
+      <w:proofErr w:type="spellEnd"/>
+      <w:r>
+        <w:rPr>
+          <w:rFonts w:ascii="Times New Roman" w:hAnsi="Times New Roman" w:cs="Times New Roman"/>
+          <w:sz w:val="22"/>
+          <w:szCs w:val="22"/>
+        </w:rPr>
+        <w:t xml:space="preserve"> </w:t>
+      </w:r>
+      <w:proofErr w:type="spellStart"/>
+      <w:r>
+        <w:rPr>
+          <w:rFonts w:ascii="Times New Roman" w:hAnsi="Times New Roman" w:cs="Times New Roman"/>
+          <w:sz w:val="22"/>
+          <w:szCs w:val="22"/>
+        </w:rPr>
+        <w:t>nhật</w:t>
+      </w:r>
+      <w:proofErr w:type="spellEnd"/>
+      <w:r>
+        <w:rPr>
+          <w:rFonts w:ascii="Times New Roman" w:hAnsi="Times New Roman" w:cs="Times New Roman"/>
+          <w:sz w:val="22"/>
+          <w:szCs w:val="22"/>
+        </w:rPr>
+        <w:t xml:space="preserve"> </w:t>
+      </w:r>
+      <w:proofErr w:type="spellStart"/>
+      <w:r>
+        <w:rPr>
+          <w:rFonts w:ascii="Times New Roman" w:hAnsi="Times New Roman" w:cs="Times New Roman"/>
+          <w:sz w:val="22"/>
+          <w:szCs w:val="22"/>
+        </w:rPr>
+        <w:t>ngày</w:t>
+      </w:r>
+      <w:proofErr w:type="spellEnd"/>
+      <w:r>
+        <w:rPr>
+          <w:rFonts w:ascii="Times New Roman" w:hAnsi="Times New Roman" w:cs="Times New Roman"/>
+          <w:sz w:val="22"/>
+          <w:szCs w:val="22"/>
+        </w:rPr>
+        <w:t xml:space="preserve">: 28 </w:t>
+      </w:r>
+      <w:proofErr w:type="gramStart"/>
+      <w:r>
+        <w:rPr>
+          <w:rFonts w:ascii="Times New Roman" w:hAnsi="Times New Roman" w:cs="Times New Roman"/>
+          <w:sz w:val="22"/>
+          <w:szCs w:val="22"/>
+        </w:rPr>
+        <w:t>Oct,</w:t>
+      </w:r>
+      <w:proofErr w:type="gramEnd"/>
+      <w:r>
+        <w:rPr>
+          <w:rFonts w:ascii="Times New Roman" w:hAnsi="Times New Roman" w:cs="Times New Roman"/>
+          <w:sz w:val="22"/>
+          <w:szCs w:val="22"/>
+        </w:rPr>
+        <w:t xml:space="preserve"> 2016</w:t>
       </w:r>
     </w:p>
     <w:sdt>
@@ -769,9 +833,7 @@
         </w:rPr>
         <w:t>User</w:t>
       </w:r>
-      <w:bookmarkStart w:id="1" w:name="_GoBack"/>
       <w:bookmarkEnd w:id="0"/>
-      <w:bookmarkEnd w:id="1"/>
     </w:p>
     <w:p>
       <w:pPr>
@@ -806,7 +868,63 @@
         <w:rPr>
           <w:rFonts w:ascii="Times New Roman" w:hAnsi="Times New Roman" w:cs="Times New Roman"/>
         </w:rPr>
-        <w:t>Description: Bảng lưu trữ thông tin User</w:t>
+        <w:t xml:space="preserve">Description: </w:t>
+      </w:r>
+      <w:proofErr w:type="spellStart"/>
+      <w:r>
+        <w:rPr>
+          <w:rFonts w:ascii="Times New Roman" w:hAnsi="Times New Roman" w:cs="Times New Roman"/>
+        </w:rPr>
+        <w:t>Bảng</w:t>
+      </w:r>
+      <w:proofErr w:type="spellEnd"/>
+      <w:r>
+        <w:rPr>
+          <w:rFonts w:ascii="Times New Roman" w:hAnsi="Times New Roman" w:cs="Times New Roman"/>
+        </w:rPr>
+        <w:t xml:space="preserve"> </w:t>
+      </w:r>
+      <w:proofErr w:type="spellStart"/>
+      <w:r>
+        <w:rPr>
+          <w:rFonts w:ascii="Times New Roman" w:hAnsi="Times New Roman" w:cs="Times New Roman"/>
+        </w:rPr>
+        <w:t>lưu</w:t>
+      </w:r>
+      <w:proofErr w:type="spellEnd"/>
+      <w:r>
+        <w:rPr>
+          <w:rFonts w:ascii="Times New Roman" w:hAnsi="Times New Roman" w:cs="Times New Roman"/>
+        </w:rPr>
+        <w:t xml:space="preserve"> </w:t>
+      </w:r>
+      <w:proofErr w:type="spellStart"/>
+      <w:r>
+        <w:rPr>
+          <w:rFonts w:ascii="Times New Roman" w:hAnsi="Times New Roman" w:cs="Times New Roman"/>
+        </w:rPr>
+        <w:t>trữ</w:t>
+      </w:r>
+      <w:proofErr w:type="spellEnd"/>
+      <w:r>
+        <w:rPr>
+          <w:rFonts w:ascii="Times New Roman" w:hAnsi="Times New Roman" w:cs="Times New Roman"/>
+        </w:rPr>
+        <w:t xml:space="preserve"> </w:t>
+      </w:r>
+      <w:proofErr w:type="spellStart"/>
+      <w:r>
+        <w:rPr>
+          <w:rFonts w:ascii="Times New Roman" w:hAnsi="Times New Roman" w:cs="Times New Roman"/>
+        </w:rPr>
+        <w:t>thông</w:t>
+      </w:r>
+      <w:proofErr w:type="spellEnd"/>
+      <w:r>
+        <w:rPr>
+          <w:rFonts w:ascii="Times New Roman" w:hAnsi="Times New Roman" w:cs="Times New Roman"/>
+        </w:rPr>
+        <w:t xml:space="preserve"> tin User</w:t>
       </w:r>
     </w:p>
     <w:p>
@@ -905,11 +1023,19 @@
                 <w:rFonts w:ascii="Times New Roman" w:hAnsi="Times New Roman" w:cs="Times New Roman"/>
               </w:rPr>
             </w:pPr>
-            <w:r>
-              <w:rPr>
-                <w:rFonts w:ascii="Times New Roman" w:hAnsi="Times New Roman" w:cs="Times New Roman"/>
-              </w:rPr>
-              <w:t>UserId (</w:t>
+            <w:proofErr w:type="spellStart"/>
+            <w:r>
+              <w:rPr>
+                <w:rFonts w:ascii="Times New Roman" w:hAnsi="Times New Roman" w:cs="Times New Roman"/>
+              </w:rPr>
+              <w:t>UserId</w:t>
+            </w:r>
+            <w:proofErr w:type="spellEnd"/>
+            <w:r>
+              <w:rPr>
+                <w:rFonts w:ascii="Times New Roman" w:hAnsi="Times New Roman" w:cs="Times New Roman"/>
+              </w:rPr>
+              <w:t xml:space="preserve"> (</w:t>
             </w:r>
             <w:r>
               <w:rPr>
@@ -973,12 +1099,14 @@
                 <w:rFonts w:ascii="Times New Roman" w:hAnsi="Times New Roman" w:cs="Times New Roman"/>
               </w:rPr>
             </w:pPr>
+            <w:proofErr w:type="spellStart"/>
             <w:r>
               <w:rPr>
                 <w:rFonts w:ascii="Times New Roman" w:hAnsi="Times New Roman" w:cs="Times New Roman"/>
               </w:rPr>
               <w:t>UserName</w:t>
             </w:r>
+            <w:proofErr w:type="spellEnd"/>
           </w:p>
         </w:tc>
         <w:tc>
@@ -991,12 +1119,14 @@
                 <w:rFonts w:ascii="Times New Roman" w:hAnsi="Times New Roman" w:cs="Times New Roman"/>
               </w:rPr>
             </w:pPr>
+            <w:proofErr w:type="spellStart"/>
             <w:r>
               <w:rPr>
                 <w:rFonts w:ascii="Times New Roman" w:hAnsi="Times New Roman" w:cs="Times New Roman"/>
               </w:rPr>
               <w:t>Varchar</w:t>
             </w:r>
+            <w:proofErr w:type="spellEnd"/>
             <w:r>
               <w:rPr>
                 <w:rFonts w:ascii="Times New Roman" w:hAnsi="Times New Roman" w:cs="Times New Roman"/>
@@ -1035,12 +1165,14 @@
                 <w:rFonts w:ascii="Times New Roman" w:hAnsi="Times New Roman" w:cs="Times New Roman"/>
               </w:rPr>
             </w:pPr>
+            <w:proofErr w:type="spellStart"/>
             <w:r>
               <w:rPr>
                 <w:rFonts w:ascii="Times New Roman" w:hAnsi="Times New Roman" w:cs="Times New Roman"/>
               </w:rPr>
               <w:t>DisplayName</w:t>
             </w:r>
+            <w:proofErr w:type="spellEnd"/>
           </w:p>
         </w:tc>
         <w:tc>
@@ -1089,12 +1221,98 @@
                 <w:rFonts w:ascii="Times New Roman" w:hAnsi="Times New Roman" w:cs="Times New Roman"/>
               </w:rPr>
             </w:pPr>
-            <w:r>
-              <w:rPr>
-                <w:rFonts w:ascii="Times New Roman" w:hAnsi="Times New Roman" w:cs="Times New Roman"/>
-              </w:rPr>
-              <w:t>Tên hiển thị sau khi đăng nhập</w:t>
-            </w:r>
+            <w:proofErr w:type="spellStart"/>
+            <w:r>
+              <w:rPr>
+                <w:rFonts w:ascii="Times New Roman" w:hAnsi="Times New Roman" w:cs="Times New Roman"/>
+              </w:rPr>
+              <w:t>Tên</w:t>
+            </w:r>
+            <w:proofErr w:type="spellEnd"/>
+            <w:r>
+              <w:rPr>
+                <w:rFonts w:ascii="Times New Roman" w:hAnsi="Times New Roman" w:cs="Times New Roman"/>
+              </w:rPr>
+              <w:t xml:space="preserve"> </w:t>
+            </w:r>
+            <w:proofErr w:type="spellStart"/>
+            <w:r>
+              <w:rPr>
+                <w:rFonts w:ascii="Times New Roman" w:hAnsi="Times New Roman" w:cs="Times New Roman"/>
+              </w:rPr>
+              <w:t>hiển</w:t>
+            </w:r>
+            <w:proofErr w:type="spellEnd"/>
+            <w:r>
+              <w:rPr>
+                <w:rFonts w:ascii="Times New Roman" w:hAnsi="Times New Roman" w:cs="Times New Roman"/>
+              </w:rPr>
+              <w:t xml:space="preserve"> </w:t>
+            </w:r>
+            <w:proofErr w:type="spellStart"/>
+            <w:r>
+              <w:rPr>
+                <w:rFonts w:ascii="Times New Roman" w:hAnsi="Times New Roman" w:cs="Times New Roman"/>
+              </w:rPr>
+              <w:t>thị</w:t>
+            </w:r>
+            <w:proofErr w:type="spellEnd"/>
+            <w:r>
+              <w:rPr>
+                <w:rFonts w:ascii="Times New Roman" w:hAnsi="Times New Roman" w:cs="Times New Roman"/>
+              </w:rPr>
+              <w:t xml:space="preserve"> </w:t>
+            </w:r>
+            <w:proofErr w:type="spellStart"/>
+            <w:r>
+              <w:rPr>
+                <w:rFonts w:ascii="Times New Roman" w:hAnsi="Times New Roman" w:cs="Times New Roman"/>
+              </w:rPr>
+              <w:t>sau</w:t>
+            </w:r>
+            <w:proofErr w:type="spellEnd"/>
+            <w:r>
+              <w:rPr>
+                <w:rFonts w:ascii="Times New Roman" w:hAnsi="Times New Roman" w:cs="Times New Roman"/>
+              </w:rPr>
+              <w:t xml:space="preserve"> </w:t>
+            </w:r>
+            <w:proofErr w:type="spellStart"/>
+            <w:r>
+              <w:rPr>
+                <w:rFonts w:ascii="Times New Roman" w:hAnsi="Times New Roman" w:cs="Times New Roman"/>
+              </w:rPr>
+              <w:t>khi</w:t>
+            </w:r>
+            <w:proofErr w:type="spellEnd"/>
+            <w:r>
+              <w:rPr>
+                <w:rFonts w:ascii="Times New Roman" w:hAnsi="Times New Roman" w:cs="Times New Roman"/>
+              </w:rPr>
+              <w:t xml:space="preserve"> </w:t>
+            </w:r>
+            <w:proofErr w:type="spellStart"/>
+            <w:r>
+              <w:rPr>
+                <w:rFonts w:ascii="Times New Roman" w:hAnsi="Times New Roman" w:cs="Times New Roman"/>
+              </w:rPr>
+              <w:t>đăng</w:t>
+            </w:r>
+            <w:proofErr w:type="spellEnd"/>
+            <w:r>
+              <w:rPr>
+                <w:rFonts w:ascii="Times New Roman" w:hAnsi="Times New Roman" w:cs="Times New Roman"/>
+              </w:rPr>
+              <w:t xml:space="preserve"> </w:t>
+            </w:r>
+            <w:proofErr w:type="spellStart"/>
+            <w:r>
+              <w:rPr>
+                <w:rFonts w:ascii="Times New Roman" w:hAnsi="Times New Roman" w:cs="Times New Roman"/>
+              </w:rPr>
+              <w:t>nhập</w:t>
+            </w:r>
+            <w:proofErr w:type="spellEnd"/>
           </w:p>
         </w:tc>
       </w:tr>
@@ -1127,12 +1345,14 @@
                 <w:rFonts w:ascii="Times New Roman" w:hAnsi="Times New Roman" w:cs="Times New Roman"/>
               </w:rPr>
             </w:pPr>
+            <w:proofErr w:type="spellStart"/>
             <w:r>
               <w:rPr>
                 <w:rFonts w:ascii="Times New Roman" w:hAnsi="Times New Roman" w:cs="Times New Roman"/>
               </w:rPr>
               <w:t>Varchar</w:t>
             </w:r>
+            <w:proofErr w:type="spellEnd"/>
             <w:r>
               <w:rPr>
                 <w:rFonts w:ascii="Times New Roman" w:hAnsi="Times New Roman" w:cs="Times New Roman"/>
@@ -1165,12 +1385,14 @@
                 <w:rFonts w:ascii="Times New Roman" w:hAnsi="Times New Roman" w:cs="Times New Roman"/>
               </w:rPr>
             </w:pPr>
+            <w:proofErr w:type="spellStart"/>
             <w:r>
               <w:rPr>
                 <w:rFonts w:ascii="Times New Roman" w:hAnsi="Times New Roman" w:cs="Times New Roman"/>
               </w:rPr>
               <w:t>CreatedDate</w:t>
             </w:r>
+            <w:proofErr w:type="spellEnd"/>
           </w:p>
         </w:tc>
         <w:tc>
@@ -1215,12 +1437,14 @@
                 <w:rFonts w:ascii="Times New Roman" w:hAnsi="Times New Roman" w:cs="Times New Roman"/>
               </w:rPr>
             </w:pPr>
+            <w:proofErr w:type="spellStart"/>
             <w:r>
               <w:rPr>
                 <w:rFonts w:ascii="Times New Roman" w:hAnsi="Times New Roman" w:cs="Times New Roman"/>
               </w:rPr>
               <w:t>LastLogin</w:t>
             </w:r>
+            <w:proofErr w:type="spellEnd"/>
           </w:p>
         </w:tc>
         <w:tc>
@@ -1265,12 +1489,14 @@
                 <w:rFonts w:ascii="Times New Roman" w:hAnsi="Times New Roman" w:cs="Times New Roman"/>
               </w:rPr>
             </w:pPr>
+            <w:proofErr w:type="spellStart"/>
             <w:r>
               <w:rPr>
                 <w:rFonts w:ascii="Times New Roman" w:hAnsi="Times New Roman" w:cs="Times New Roman"/>
               </w:rPr>
               <w:t>LastModified</w:t>
             </w:r>
+            <w:proofErr w:type="spellEnd"/>
           </w:p>
         </w:tc>
         <w:tc>
@@ -1402,12 +1628,14 @@
                 <w:rFonts w:ascii="Times New Roman" w:hAnsi="Times New Roman" w:cs="Times New Roman"/>
               </w:rPr>
             </w:pPr>
+            <w:proofErr w:type="spellStart"/>
             <w:r>
               <w:rPr>
                 <w:rFonts w:ascii="Times New Roman" w:hAnsi="Times New Roman" w:cs="Times New Roman"/>
               </w:rPr>
               <w:t>IsLDAP</w:t>
             </w:r>
+            <w:proofErr w:type="spellEnd"/>
           </w:p>
         </w:tc>
         <w:tc>
@@ -1471,12 +1699,14 @@
                 <w:rFonts w:ascii="Times New Roman" w:hAnsi="Times New Roman" w:cs="Times New Roman"/>
               </w:rPr>
             </w:pPr>
+            <w:proofErr w:type="spellStart"/>
             <w:r>
               <w:rPr>
                 <w:rFonts w:ascii="Times New Roman" w:hAnsi="Times New Roman" w:cs="Times New Roman"/>
               </w:rPr>
               <w:t>UserGroupId</w:t>
             </w:r>
+            <w:proofErr w:type="spellEnd"/>
             <w:r>
               <w:rPr>
                 <w:rFonts w:ascii="Times New Roman" w:hAnsi="Times New Roman" w:cs="Times New Roman"/>
@@ -1538,14 +1768,16 @@
           <w:rFonts w:ascii="Times New Roman" w:hAnsi="Times New Roman" w:cs="Times New Roman"/>
         </w:rPr>
       </w:pPr>
-      <w:bookmarkStart w:id="2" w:name="_Toc339485638"/>
+      <w:bookmarkStart w:id="1" w:name="_Toc339485638"/>
+      <w:proofErr w:type="spellStart"/>
       <w:r>
         <w:rPr>
           <w:rFonts w:ascii="Times New Roman" w:hAnsi="Times New Roman" w:cs="Times New Roman"/>
         </w:rPr>
         <w:t>UserGroup</w:t>
       </w:r>
-      <w:bookmarkEnd w:id="2"/>
+      <w:bookmarkEnd w:id="1"/>
+      <w:proofErr w:type="spellEnd"/>
     </w:p>
     <w:p>
       <w:pPr>
@@ -1561,8 +1793,8 @@
         </w:rPr>
         <w:t xml:space="preserve">Table name: </w:t>
       </w:r>
-      <w:bookmarkStart w:id="3" w:name="OLE_LINK3"/>
-      <w:bookmarkStart w:id="4" w:name="OLE_LINK4"/>
+      <w:bookmarkStart w:id="2" w:name="OLE_LINK3"/>
+      <w:bookmarkStart w:id="3" w:name="OLE_LINK4"/>
       <w:r>
         <w:rPr>
           <w:rFonts w:ascii="Times New Roman" w:hAnsi="Times New Roman" w:cs="Times New Roman"/>
@@ -1570,8 +1802,8 @@
         </w:rPr>
         <w:t>MOBI_DATA_USERGROUP</w:t>
       </w:r>
+      <w:bookmarkEnd w:id="2"/>
       <w:bookmarkEnd w:id="3"/>
-      <w:bookmarkEnd w:id="4"/>
     </w:p>
     <w:p>
       <w:pPr>
@@ -1584,7 +1816,105 @@
         <w:rPr>
           <w:rFonts w:ascii="Times New Roman" w:hAnsi="Times New Roman" w:cs="Times New Roman"/>
         </w:rPr>
-        <w:t>Description: Bảng lưu trữ thông tin các nhóm User. Vi dụ: Admin, User, …</w:t>
+        <w:t xml:space="preserve">Description: </w:t>
+      </w:r>
+      <w:proofErr w:type="spellStart"/>
+      <w:r>
+        <w:rPr>
+          <w:rFonts w:ascii="Times New Roman" w:hAnsi="Times New Roman" w:cs="Times New Roman"/>
+        </w:rPr>
+        <w:t>Bảng</w:t>
+      </w:r>
+      <w:proofErr w:type="spellEnd"/>
+      <w:r>
+        <w:rPr>
+          <w:rFonts w:ascii="Times New Roman" w:hAnsi="Times New Roman" w:cs="Times New Roman"/>
+        </w:rPr>
+        <w:t xml:space="preserve"> </w:t>
+      </w:r>
+      <w:proofErr w:type="spellStart"/>
+      <w:r>
+        <w:rPr>
+          <w:rFonts w:ascii="Times New Roman" w:hAnsi="Times New Roman" w:cs="Times New Roman"/>
+        </w:rPr>
+        <w:t>lưu</w:t>
+      </w:r>
+      <w:proofErr w:type="spellEnd"/>
+      <w:r>
+        <w:rPr>
+          <w:rFonts w:ascii="Times New Roman" w:hAnsi="Times New Roman" w:cs="Times New Roman"/>
+        </w:rPr>
+        <w:t xml:space="preserve"> </w:t>
+      </w:r>
+      <w:proofErr w:type="spellStart"/>
+      <w:r>
+        <w:rPr>
+          <w:rFonts w:ascii="Times New Roman" w:hAnsi="Times New Roman" w:cs="Times New Roman"/>
+        </w:rPr>
+        <w:t>trữ</w:t>
+      </w:r>
+      <w:proofErr w:type="spellEnd"/>
+      <w:r>
+        <w:rPr>
+          <w:rFonts w:ascii="Times New Roman" w:hAnsi="Times New Roman" w:cs="Times New Roman"/>
+        </w:rPr>
+        <w:t xml:space="preserve"> </w:t>
+      </w:r>
+      <w:proofErr w:type="spellStart"/>
+      <w:r>
+        <w:rPr>
+          <w:rFonts w:ascii="Times New Roman" w:hAnsi="Times New Roman" w:cs="Times New Roman"/>
+        </w:rPr>
+        <w:t>thông</w:t>
+      </w:r>
+      <w:proofErr w:type="spellEnd"/>
+      <w:r>
+        <w:rPr>
+          <w:rFonts w:ascii="Times New Roman" w:hAnsi="Times New Roman" w:cs="Times New Roman"/>
+        </w:rPr>
+        <w:t xml:space="preserve"> tin </w:t>
+      </w:r>
+      <w:proofErr w:type="spellStart"/>
+      <w:r>
+        <w:rPr>
+          <w:rFonts w:ascii="Times New Roman" w:hAnsi="Times New Roman" w:cs="Times New Roman"/>
+        </w:rPr>
+        <w:t>các</w:t>
+      </w:r>
+      <w:proofErr w:type="spellEnd"/>
+      <w:r>
+        <w:rPr>
+          <w:rFonts w:ascii="Times New Roman" w:hAnsi="Times New Roman" w:cs="Times New Roman"/>
+        </w:rPr>
+        <w:t xml:space="preserve"> </w:t>
+      </w:r>
+      <w:proofErr w:type="spellStart"/>
+      <w:r>
+        <w:rPr>
+          <w:rFonts w:ascii="Times New Roman" w:hAnsi="Times New Roman" w:cs="Times New Roman"/>
+        </w:rPr>
+        <w:t>nhóm</w:t>
+      </w:r>
+      <w:proofErr w:type="spellEnd"/>
+      <w:r>
+        <w:rPr>
+          <w:rFonts w:ascii="Times New Roman" w:hAnsi="Times New Roman" w:cs="Times New Roman"/>
+        </w:rPr>
+        <w:t xml:space="preserve"> User. Vi </w:t>
+      </w:r>
+      <w:proofErr w:type="spellStart"/>
+      <w:r>
+        <w:rPr>
+          <w:rFonts w:ascii="Times New Roman" w:hAnsi="Times New Roman" w:cs="Times New Roman"/>
+        </w:rPr>
+        <w:t>dụ</w:t>
+      </w:r>
+      <w:proofErr w:type="spellEnd"/>
+      <w:r>
+        <w:rPr>
+          <w:rFonts w:ascii="Times New Roman" w:hAnsi="Times New Roman" w:cs="Times New Roman"/>
+        </w:rPr>
+        <w:t>: Admin, User, …</w:t>
       </w:r>
     </w:p>
     <w:p>
@@ -1682,11 +2012,19 @@
                 <w:rFonts w:ascii="Times New Roman" w:hAnsi="Times New Roman" w:cs="Times New Roman"/>
               </w:rPr>
             </w:pPr>
-            <w:r>
-              <w:rPr>
-                <w:rFonts w:ascii="Times New Roman" w:hAnsi="Times New Roman" w:cs="Times New Roman"/>
-              </w:rPr>
-              <w:t>UserGroupId (</w:t>
+            <w:proofErr w:type="spellStart"/>
+            <w:r>
+              <w:rPr>
+                <w:rFonts w:ascii="Times New Roman" w:hAnsi="Times New Roman" w:cs="Times New Roman"/>
+              </w:rPr>
+              <w:t>UserGroupId</w:t>
+            </w:r>
+            <w:proofErr w:type="spellEnd"/>
+            <w:r>
+              <w:rPr>
+                <w:rFonts w:ascii="Times New Roman" w:hAnsi="Times New Roman" w:cs="Times New Roman"/>
+              </w:rPr>
+              <w:t xml:space="preserve"> (</w:t>
             </w:r>
             <w:r>
               <w:rPr>
@@ -1762,11 +2100,19 @@
                 <w:rFonts w:ascii="Times New Roman" w:hAnsi="Times New Roman" w:cs="Times New Roman"/>
               </w:rPr>
             </w:pPr>
-            <w:r>
-              <w:rPr>
-                <w:rFonts w:ascii="Times New Roman" w:hAnsi="Times New Roman" w:cs="Times New Roman"/>
-              </w:rPr>
-              <w:t>Varchar (50)</w:t>
+            <w:proofErr w:type="spellStart"/>
+            <w:r>
+              <w:rPr>
+                <w:rFonts w:ascii="Times New Roman" w:hAnsi="Times New Roman" w:cs="Times New Roman"/>
+              </w:rPr>
+              <w:t>Varchar</w:t>
+            </w:r>
+            <w:proofErr w:type="spellEnd"/>
+            <w:r>
+              <w:rPr>
+                <w:rFonts w:ascii="Times New Roman" w:hAnsi="Times New Roman" w:cs="Times New Roman"/>
+              </w:rPr>
+              <w:t xml:space="preserve"> (50)</w:t>
             </w:r>
           </w:p>
         </w:tc>
@@ -1855,7 +2201,8 @@
           <w:rFonts w:ascii="Times New Roman" w:hAnsi="Times New Roman" w:cs="Times New Roman"/>
         </w:rPr>
       </w:pPr>
-      <w:bookmarkStart w:id="5" w:name="_Toc339485639"/>
+      <w:bookmarkStart w:id="4" w:name="_Toc339485639"/>
+      <w:proofErr w:type="spellStart"/>
       <w:r>
         <w:rPr>
           <w:rFonts w:ascii="Times New Roman" w:hAnsi="Times New Roman" w:cs="Times New Roman"/>
@@ -1874,7 +2221,8 @@
         </w:rPr>
         <w:t>Permission</w:t>
       </w:r>
-      <w:bookmarkEnd w:id="5"/>
+      <w:bookmarkEnd w:id="4"/>
+      <w:proofErr w:type="spellEnd"/>
     </w:p>
     <w:p>
       <w:pPr>
@@ -1915,7 +2263,105 @@
         <w:rPr>
           <w:rFonts w:ascii="Times New Roman" w:hAnsi="Times New Roman" w:cs="Times New Roman"/>
         </w:rPr>
-        <w:t>cription: Bảng lưu trữ phân quyền User trên nhóm User.</w:t>
+        <w:t xml:space="preserve">cription: </w:t>
+      </w:r>
+      <w:proofErr w:type="spellStart"/>
+      <w:r>
+        <w:rPr>
+          <w:rFonts w:ascii="Times New Roman" w:hAnsi="Times New Roman" w:cs="Times New Roman"/>
+        </w:rPr>
+        <w:t>Bảng</w:t>
+      </w:r>
+      <w:proofErr w:type="spellEnd"/>
+      <w:r>
+        <w:rPr>
+          <w:rFonts w:ascii="Times New Roman" w:hAnsi="Times New Roman" w:cs="Times New Roman"/>
+        </w:rPr>
+        <w:t xml:space="preserve"> </w:t>
+      </w:r>
+      <w:proofErr w:type="spellStart"/>
+      <w:r>
+        <w:rPr>
+          <w:rFonts w:ascii="Times New Roman" w:hAnsi="Times New Roman" w:cs="Times New Roman"/>
+        </w:rPr>
+        <w:t>lưu</w:t>
+      </w:r>
+      <w:proofErr w:type="spellEnd"/>
+      <w:r>
+        <w:rPr>
+          <w:rFonts w:ascii="Times New Roman" w:hAnsi="Times New Roman" w:cs="Times New Roman"/>
+        </w:rPr>
+        <w:t xml:space="preserve"> </w:t>
+      </w:r>
+      <w:proofErr w:type="spellStart"/>
+      <w:r>
+        <w:rPr>
+          <w:rFonts w:ascii="Times New Roman" w:hAnsi="Times New Roman" w:cs="Times New Roman"/>
+        </w:rPr>
+        <w:t>trữ</w:t>
+      </w:r>
+      <w:proofErr w:type="spellEnd"/>
+      <w:r>
+        <w:rPr>
+          <w:rFonts w:ascii="Times New Roman" w:hAnsi="Times New Roman" w:cs="Times New Roman"/>
+        </w:rPr>
+        <w:t xml:space="preserve"> </w:t>
+      </w:r>
+      <w:proofErr w:type="spellStart"/>
+      <w:r>
+        <w:rPr>
+          <w:rFonts w:ascii="Times New Roman" w:hAnsi="Times New Roman" w:cs="Times New Roman"/>
+        </w:rPr>
+        <w:t>phân</w:t>
+      </w:r>
+      <w:proofErr w:type="spellEnd"/>
+      <w:r>
+        <w:rPr>
+          <w:rFonts w:ascii="Times New Roman" w:hAnsi="Times New Roman" w:cs="Times New Roman"/>
+        </w:rPr>
+        <w:t xml:space="preserve"> </w:t>
+      </w:r>
+      <w:proofErr w:type="spellStart"/>
+      <w:r>
+        <w:rPr>
+          <w:rFonts w:ascii="Times New Roman" w:hAnsi="Times New Roman" w:cs="Times New Roman"/>
+        </w:rPr>
+        <w:t>quyền</w:t>
+      </w:r>
+      <w:proofErr w:type="spellEnd"/>
+      <w:r>
+        <w:rPr>
+          <w:rFonts w:ascii="Times New Roman" w:hAnsi="Times New Roman" w:cs="Times New Roman"/>
+        </w:rPr>
+        <w:t xml:space="preserve"> User </w:t>
+      </w:r>
+      <w:proofErr w:type="spellStart"/>
+      <w:r>
+        <w:rPr>
+          <w:rFonts w:ascii="Times New Roman" w:hAnsi="Times New Roman" w:cs="Times New Roman"/>
+        </w:rPr>
+        <w:t>trên</w:t>
+      </w:r>
+      <w:proofErr w:type="spellEnd"/>
+      <w:r>
+        <w:rPr>
+          <w:rFonts w:ascii="Times New Roman" w:hAnsi="Times New Roman" w:cs="Times New Roman"/>
+        </w:rPr>
+        <w:t xml:space="preserve"> </w:t>
+      </w:r>
+      <w:proofErr w:type="spellStart"/>
+      <w:r>
+        <w:rPr>
+          <w:rFonts w:ascii="Times New Roman" w:hAnsi="Times New Roman" w:cs="Times New Roman"/>
+        </w:rPr>
+        <w:t>nhóm</w:t>
+      </w:r>
+      <w:proofErr w:type="spellEnd"/>
+      <w:r>
+        <w:rPr>
+          <w:rFonts w:ascii="Times New Roman" w:hAnsi="Times New Roman" w:cs="Times New Roman"/>
+        </w:rPr>
+        <w:t xml:space="preserve"> User.</w:t>
       </w:r>
     </w:p>
     <w:p>
@@ -1953,6 +2399,7 @@
                 <w:b/>
               </w:rPr>
             </w:pPr>
+            <w:proofErr w:type="gramStart"/>
             <w:r>
               <w:rPr>
                 <w:rFonts w:ascii="Times New Roman" w:hAnsi="Times New Roman" w:cs="Times New Roman"/>
@@ -1960,6 +2407,7 @@
               </w:rPr>
               <w:t>Column  Name</w:t>
             </w:r>
+            <w:proofErr w:type="gramEnd"/>
           </w:p>
         </w:tc>
         <w:tc>
@@ -2016,11 +2464,19 @@
                 <w:rFonts w:ascii="Times New Roman" w:hAnsi="Times New Roman" w:cs="Times New Roman"/>
               </w:rPr>
             </w:pPr>
-            <w:r>
-              <w:rPr>
-                <w:rFonts w:ascii="Times New Roman" w:hAnsi="Times New Roman" w:cs="Times New Roman"/>
-              </w:rPr>
-              <w:t>UserGroupRoleId (PK)</w:t>
+            <w:proofErr w:type="spellStart"/>
+            <w:r>
+              <w:rPr>
+                <w:rFonts w:ascii="Times New Roman" w:hAnsi="Times New Roman" w:cs="Times New Roman"/>
+              </w:rPr>
+              <w:t>UserGroupRoleId</w:t>
+            </w:r>
+            <w:proofErr w:type="spellEnd"/>
+            <w:r>
+              <w:rPr>
+                <w:rFonts w:ascii="Times New Roman" w:hAnsi="Times New Roman" w:cs="Times New Roman"/>
+              </w:rPr>
+              <w:t xml:space="preserve"> (PK)</w:t>
             </w:r>
           </w:p>
         </w:tc>
@@ -2066,11 +2522,19 @@
                 <w:rFonts w:ascii="Times New Roman" w:hAnsi="Times New Roman" w:cs="Times New Roman"/>
               </w:rPr>
             </w:pPr>
-            <w:r>
-              <w:rPr>
-                <w:rFonts w:ascii="Times New Roman" w:hAnsi="Times New Roman" w:cs="Times New Roman"/>
-              </w:rPr>
-              <w:t>UserGroupId (FK)</w:t>
+            <w:proofErr w:type="spellStart"/>
+            <w:r>
+              <w:rPr>
+                <w:rFonts w:ascii="Times New Roman" w:hAnsi="Times New Roman" w:cs="Times New Roman"/>
+              </w:rPr>
+              <w:t>UserGroupId</w:t>
+            </w:r>
+            <w:proofErr w:type="spellEnd"/>
+            <w:r>
+              <w:rPr>
+                <w:rFonts w:ascii="Times New Roman" w:hAnsi="Times New Roman" w:cs="Times New Roman"/>
+              </w:rPr>
+              <w:t xml:space="preserve"> (FK)</w:t>
             </w:r>
           </w:p>
         </w:tc>
@@ -2122,6 +2586,7 @@
                 <w:rFonts w:ascii="Times New Roman" w:hAnsi="Times New Roman" w:cs="Times New Roman"/>
               </w:rPr>
             </w:pPr>
+            <w:proofErr w:type="spellStart"/>
             <w:r>
               <w:rPr>
                 <w:rFonts w:ascii="Times New Roman" w:hAnsi="Times New Roman" w:cs="Times New Roman"/>
@@ -2132,7 +2597,14 @@
               <w:rPr>
                 <w:rFonts w:ascii="Times New Roman" w:hAnsi="Times New Roman" w:cs="Times New Roman"/>
               </w:rPr>
-              <w:t>Id (FK)</w:t>
+              <w:t>Id</w:t>
+            </w:r>
+            <w:proofErr w:type="spellEnd"/>
+            <w:r>
+              <w:rPr>
+                <w:rFonts w:ascii="Times New Roman" w:hAnsi="Times New Roman" w:cs="Times New Roman"/>
+              </w:rPr>
+              <w:t xml:space="preserve"> (FK)</w:t>
             </w:r>
           </w:p>
         </w:tc>
@@ -2200,14 +2672,14 @@
           <w:rFonts w:ascii="Times New Roman" w:hAnsi="Times New Roman" w:cs="Times New Roman"/>
         </w:rPr>
       </w:pPr>
-      <w:bookmarkStart w:id="6" w:name="_Toc339485640"/>
+      <w:bookmarkStart w:id="5" w:name="_Toc339485640"/>
       <w:r>
         <w:rPr>
           <w:rFonts w:ascii="Times New Roman" w:hAnsi="Times New Roman" w:cs="Times New Roman"/>
         </w:rPr>
         <w:t>Permission</w:t>
       </w:r>
-      <w:bookmarkEnd w:id="6"/>
+      <w:bookmarkEnd w:id="5"/>
     </w:p>
     <w:p>
       <w:pPr>
@@ -2255,7 +2727,77 @@
         <w:rPr>
           <w:rFonts w:ascii="Times New Roman" w:hAnsi="Times New Roman" w:cs="Times New Roman"/>
         </w:rPr>
-        <w:t xml:space="preserve">scription: Bảng lưu trữ thông tin các </w:t>
+        <w:t xml:space="preserve">scription: </w:t>
+      </w:r>
+      <w:proofErr w:type="spellStart"/>
+      <w:r>
+        <w:rPr>
+          <w:rFonts w:ascii="Times New Roman" w:hAnsi="Times New Roman" w:cs="Times New Roman"/>
+        </w:rPr>
+        <w:t>Bảng</w:t>
+      </w:r>
+      <w:proofErr w:type="spellEnd"/>
+      <w:r>
+        <w:rPr>
+          <w:rFonts w:ascii="Times New Roman" w:hAnsi="Times New Roman" w:cs="Times New Roman"/>
+        </w:rPr>
+        <w:t xml:space="preserve"> </w:t>
+      </w:r>
+      <w:proofErr w:type="spellStart"/>
+      <w:r>
+        <w:rPr>
+          <w:rFonts w:ascii="Times New Roman" w:hAnsi="Times New Roman" w:cs="Times New Roman"/>
+        </w:rPr>
+        <w:t>lưu</w:t>
+      </w:r>
+      <w:proofErr w:type="spellEnd"/>
+      <w:r>
+        <w:rPr>
+          <w:rFonts w:ascii="Times New Roman" w:hAnsi="Times New Roman" w:cs="Times New Roman"/>
+        </w:rPr>
+        <w:t xml:space="preserve"> </w:t>
+      </w:r>
+      <w:proofErr w:type="spellStart"/>
+      <w:r>
+        <w:rPr>
+          <w:rFonts w:ascii="Times New Roman" w:hAnsi="Times New Roman" w:cs="Times New Roman"/>
+        </w:rPr>
+        <w:t>trữ</w:t>
+      </w:r>
+      <w:proofErr w:type="spellEnd"/>
+      <w:r>
+        <w:rPr>
+          <w:rFonts w:ascii="Times New Roman" w:hAnsi="Times New Roman" w:cs="Times New Roman"/>
+        </w:rPr>
+        <w:t xml:space="preserve"> </w:t>
+      </w:r>
+      <w:proofErr w:type="spellStart"/>
+      <w:r>
+        <w:rPr>
+          <w:rFonts w:ascii="Times New Roman" w:hAnsi="Times New Roman" w:cs="Times New Roman"/>
+        </w:rPr>
+        <w:t>thông</w:t>
+      </w:r>
+      <w:proofErr w:type="spellEnd"/>
+      <w:r>
+        <w:rPr>
+          <w:rFonts w:ascii="Times New Roman" w:hAnsi="Times New Roman" w:cs="Times New Roman"/>
+        </w:rPr>
+        <w:t xml:space="preserve"> tin </w:t>
+      </w:r>
+      <w:proofErr w:type="spellStart"/>
+      <w:r>
+        <w:rPr>
+          <w:rFonts w:ascii="Times New Roman" w:hAnsi="Times New Roman" w:cs="Times New Roman"/>
+        </w:rPr>
+        <w:t>các</w:t>
+      </w:r>
+      <w:proofErr w:type="spellEnd"/>
+      <w:r>
+        <w:rPr>
+          <w:rFonts w:ascii="Times New Roman" w:hAnsi="Times New Roman" w:cs="Times New Roman"/>
+        </w:rPr>
+        <w:t xml:space="preserve"> </w:t>
       </w:r>
       <w:r>
         <w:rPr>
@@ -2267,7 +2809,49 @@
         <w:rPr>
           <w:rFonts w:ascii="Times New Roman" w:hAnsi="Times New Roman" w:cs="Times New Roman"/>
         </w:rPr>
-        <w:t xml:space="preserve"> trong hệ thống.</w:t>
+        <w:t xml:space="preserve"> </w:t>
+      </w:r>
+      <w:proofErr w:type="spellStart"/>
+      <w:r>
+        <w:rPr>
+          <w:rFonts w:ascii="Times New Roman" w:hAnsi="Times New Roman" w:cs="Times New Roman"/>
+        </w:rPr>
+        <w:t>trong</w:t>
+      </w:r>
+      <w:proofErr w:type="spellEnd"/>
+      <w:r>
+        <w:rPr>
+          <w:rFonts w:ascii="Times New Roman" w:hAnsi="Times New Roman" w:cs="Times New Roman"/>
+        </w:rPr>
+        <w:t xml:space="preserve"> </w:t>
+      </w:r>
+      <w:proofErr w:type="spellStart"/>
+      <w:r>
+        <w:rPr>
+          <w:rFonts w:ascii="Times New Roman" w:hAnsi="Times New Roman" w:cs="Times New Roman"/>
+        </w:rPr>
+        <w:t>hệ</w:t>
+      </w:r>
+      <w:proofErr w:type="spellEnd"/>
+      <w:r>
+        <w:rPr>
+          <w:rFonts w:ascii="Times New Roman" w:hAnsi="Times New Roman" w:cs="Times New Roman"/>
+        </w:rPr>
+        <w:t xml:space="preserve"> </w:t>
+      </w:r>
+      <w:proofErr w:type="spellStart"/>
+      <w:r>
+        <w:rPr>
+          <w:rFonts w:ascii="Times New Roman" w:hAnsi="Times New Roman" w:cs="Times New Roman"/>
+        </w:rPr>
+        <w:t>thống</w:t>
+      </w:r>
+      <w:proofErr w:type="spellEnd"/>
+      <w:r>
+        <w:rPr>
+          <w:rFonts w:ascii="Times New Roman" w:hAnsi="Times New Roman" w:cs="Times New Roman"/>
+        </w:rPr>
+        <w:t>.</w:t>
       </w:r>
     </w:p>
     <w:p>
@@ -2367,12 +2951,14 @@
                 <w:rFonts w:ascii="Times New Roman" w:hAnsi="Times New Roman" w:cs="Times New Roman"/>
               </w:rPr>
             </w:pPr>
+            <w:proofErr w:type="spellStart"/>
             <w:r>
               <w:rPr>
                 <w:rFonts w:ascii="Times New Roman" w:hAnsi="Times New Roman" w:cs="Times New Roman"/>
               </w:rPr>
               <w:t>PermissionId</w:t>
             </w:r>
+            <w:proofErr w:type="spellEnd"/>
             <w:r>
               <w:rPr>
                 <w:rFonts w:ascii="Times New Roman" w:hAnsi="Times New Roman" w:cs="Times New Roman"/>
@@ -2441,11 +3027,19 @@
                 <w:rFonts w:ascii="Times New Roman" w:hAnsi="Times New Roman" w:cs="Times New Roman"/>
               </w:rPr>
             </w:pPr>
-            <w:r>
-              <w:rPr>
-                <w:rFonts w:ascii="Times New Roman" w:hAnsi="Times New Roman" w:cs="Times New Roman"/>
-              </w:rPr>
-              <w:t>Varchar (50)</w:t>
+            <w:proofErr w:type="spellStart"/>
+            <w:r>
+              <w:rPr>
+                <w:rFonts w:ascii="Times New Roman" w:hAnsi="Times New Roman" w:cs="Times New Roman"/>
+              </w:rPr>
+              <w:t>Varchar</w:t>
+            </w:r>
+            <w:proofErr w:type="spellEnd"/>
+            <w:r>
+              <w:rPr>
+                <w:rFonts w:ascii="Times New Roman" w:hAnsi="Times New Roman" w:cs="Times New Roman"/>
+              </w:rPr>
+              <w:t xml:space="preserve"> (50)</w:t>
             </w:r>
           </w:p>
         </w:tc>
@@ -2541,12 +3135,14 @@
                 <w:rFonts w:ascii="Times New Roman" w:hAnsi="Times New Roman" w:cs="Times New Roman"/>
               </w:rPr>
             </w:pPr>
+            <w:proofErr w:type="spellStart"/>
             <w:r>
               <w:rPr>
                 <w:rFonts w:ascii="Times New Roman" w:hAnsi="Times New Roman" w:cs="Times New Roman"/>
               </w:rPr>
               <w:t>Permission_Type_Value</w:t>
             </w:r>
+            <w:proofErr w:type="spellEnd"/>
           </w:p>
         </w:tc>
         <w:tc>
@@ -2577,11 +3173,299 @@
                 <w:rFonts w:ascii="Times New Roman" w:hAnsi="Times New Roman" w:cs="Times New Roman"/>
               </w:rPr>
             </w:pPr>
-            <w:r>
-              <w:rPr>
-                <w:rFonts w:ascii="Times New Roman" w:hAnsi="Times New Roman" w:cs="Times New Roman"/>
-              </w:rPr>
-              <w:t>Là 1 số Integer quy định nhóm cho các Permission cùng loại. Ví dụ: USER_SEARCH, USER_ADD,USER_EDIT. Các nhóm Permission cùng loại sẽ có cùng 1 giá trị.</w:t>
+            <w:proofErr w:type="spellStart"/>
+            <w:r>
+              <w:rPr>
+                <w:rFonts w:ascii="Times New Roman" w:hAnsi="Times New Roman" w:cs="Times New Roman"/>
+              </w:rPr>
+              <w:t>Là</w:t>
+            </w:r>
+            <w:proofErr w:type="spellEnd"/>
+            <w:r>
+              <w:rPr>
+                <w:rFonts w:ascii="Times New Roman" w:hAnsi="Times New Roman" w:cs="Times New Roman"/>
+              </w:rPr>
+              <w:t xml:space="preserve"> 1 </w:t>
+            </w:r>
+            <w:proofErr w:type="spellStart"/>
+            <w:r>
+              <w:rPr>
+                <w:rFonts w:ascii="Times New Roman" w:hAnsi="Times New Roman" w:cs="Times New Roman"/>
+              </w:rPr>
+              <w:t>số</w:t>
+            </w:r>
+            <w:proofErr w:type="spellEnd"/>
+            <w:r>
+              <w:rPr>
+                <w:rFonts w:ascii="Times New Roman" w:hAnsi="Times New Roman" w:cs="Times New Roman"/>
+              </w:rPr>
+              <w:t xml:space="preserve"> Integer </w:t>
+            </w:r>
+            <w:proofErr w:type="spellStart"/>
+            <w:r>
+              <w:rPr>
+                <w:rFonts w:ascii="Times New Roman" w:hAnsi="Times New Roman" w:cs="Times New Roman"/>
+              </w:rPr>
+              <w:t>quy</w:t>
+            </w:r>
+            <w:proofErr w:type="spellEnd"/>
+            <w:r>
+              <w:rPr>
+                <w:rFonts w:ascii="Times New Roman" w:hAnsi="Times New Roman" w:cs="Times New Roman"/>
+              </w:rPr>
+              <w:t xml:space="preserve"> </w:t>
+            </w:r>
+            <w:proofErr w:type="spellStart"/>
+            <w:r>
+              <w:rPr>
+                <w:rFonts w:ascii="Times New Roman" w:hAnsi="Times New Roman" w:cs="Times New Roman"/>
+              </w:rPr>
+              <w:t>định</w:t>
+            </w:r>
+            <w:proofErr w:type="spellEnd"/>
+            <w:r>
+              <w:rPr>
+                <w:rFonts w:ascii="Times New Roman" w:hAnsi="Times New Roman" w:cs="Times New Roman"/>
+              </w:rPr>
+              <w:t xml:space="preserve"> </w:t>
+            </w:r>
+            <w:proofErr w:type="spellStart"/>
+            <w:r>
+              <w:rPr>
+                <w:rFonts w:ascii="Times New Roman" w:hAnsi="Times New Roman" w:cs="Times New Roman"/>
+              </w:rPr>
+              <w:t>nhóm</w:t>
+            </w:r>
+            <w:proofErr w:type="spellEnd"/>
+            <w:r>
+              <w:rPr>
+                <w:rFonts w:ascii="Times New Roman" w:hAnsi="Times New Roman" w:cs="Times New Roman"/>
+              </w:rPr>
+              <w:t xml:space="preserve"> </w:t>
+            </w:r>
+            <w:proofErr w:type="spellStart"/>
+            <w:r>
+              <w:rPr>
+                <w:rFonts w:ascii="Times New Roman" w:hAnsi="Times New Roman" w:cs="Times New Roman"/>
+              </w:rPr>
+              <w:t>cho</w:t>
+            </w:r>
+            <w:proofErr w:type="spellEnd"/>
+            <w:r>
+              <w:rPr>
+                <w:rFonts w:ascii="Times New Roman" w:hAnsi="Times New Roman" w:cs="Times New Roman"/>
+              </w:rPr>
+              <w:t xml:space="preserve"> </w:t>
+            </w:r>
+            <w:proofErr w:type="spellStart"/>
+            <w:r>
+              <w:rPr>
+                <w:rFonts w:ascii="Times New Roman" w:hAnsi="Times New Roman" w:cs="Times New Roman"/>
+              </w:rPr>
+              <w:t>các</w:t>
+            </w:r>
+            <w:proofErr w:type="spellEnd"/>
+            <w:r>
+              <w:rPr>
+                <w:rFonts w:ascii="Times New Roman" w:hAnsi="Times New Roman" w:cs="Times New Roman"/>
+              </w:rPr>
+              <w:t xml:space="preserve"> Permission </w:t>
+            </w:r>
+            <w:proofErr w:type="spellStart"/>
+            <w:r>
+              <w:rPr>
+                <w:rFonts w:ascii="Times New Roman" w:hAnsi="Times New Roman" w:cs="Times New Roman"/>
+              </w:rPr>
+              <w:t>cùng</w:t>
+            </w:r>
+            <w:proofErr w:type="spellEnd"/>
+            <w:r>
+              <w:rPr>
+                <w:rFonts w:ascii="Times New Roman" w:hAnsi="Times New Roman" w:cs="Times New Roman"/>
+              </w:rPr>
+              <w:t xml:space="preserve"> </w:t>
+            </w:r>
+            <w:proofErr w:type="spellStart"/>
+            <w:r>
+              <w:rPr>
+                <w:rFonts w:ascii="Times New Roman" w:hAnsi="Times New Roman" w:cs="Times New Roman"/>
+              </w:rPr>
+              <w:t>loại</w:t>
+            </w:r>
+            <w:proofErr w:type="spellEnd"/>
+            <w:r>
+              <w:rPr>
+                <w:rFonts w:ascii="Times New Roman" w:hAnsi="Times New Roman" w:cs="Times New Roman"/>
+              </w:rPr>
+              <w:t xml:space="preserve">. </w:t>
+            </w:r>
+            <w:proofErr w:type="spellStart"/>
+            <w:r>
+              <w:rPr>
+                <w:rFonts w:ascii="Times New Roman" w:hAnsi="Times New Roman" w:cs="Times New Roman"/>
+              </w:rPr>
+              <w:t>Ví</w:t>
+            </w:r>
+            <w:proofErr w:type="spellEnd"/>
+            <w:r>
+              <w:rPr>
+                <w:rFonts w:ascii="Times New Roman" w:hAnsi="Times New Roman" w:cs="Times New Roman"/>
+              </w:rPr>
+              <w:t xml:space="preserve"> </w:t>
+            </w:r>
+            <w:proofErr w:type="spellStart"/>
+            <w:r>
+              <w:rPr>
+                <w:rFonts w:ascii="Times New Roman" w:hAnsi="Times New Roman" w:cs="Times New Roman"/>
+              </w:rPr>
+              <w:t>dụ</w:t>
+            </w:r>
+            <w:proofErr w:type="spellEnd"/>
+            <w:r>
+              <w:rPr>
+                <w:rFonts w:ascii="Times New Roman" w:hAnsi="Times New Roman" w:cs="Times New Roman"/>
+              </w:rPr>
+              <w:t>: USER_SEARCH, USER_ADD</w:t>
+            </w:r>
+            <w:proofErr w:type="gramStart"/>
+            <w:r>
+              <w:rPr>
+                <w:rFonts w:ascii="Times New Roman" w:hAnsi="Times New Roman" w:cs="Times New Roman"/>
+              </w:rPr>
+              <w:t>,USER</w:t>
+            </w:r>
+            <w:proofErr w:type="gramEnd"/>
+            <w:r>
+              <w:rPr>
+                <w:rFonts w:ascii="Times New Roman" w:hAnsi="Times New Roman" w:cs="Times New Roman"/>
+              </w:rPr>
+              <w:t xml:space="preserve">_EDIT. </w:t>
+            </w:r>
+            <w:proofErr w:type="spellStart"/>
+            <w:r>
+              <w:rPr>
+                <w:rFonts w:ascii="Times New Roman" w:hAnsi="Times New Roman" w:cs="Times New Roman"/>
+              </w:rPr>
+              <w:t>Các</w:t>
+            </w:r>
+            <w:proofErr w:type="spellEnd"/>
+            <w:r>
+              <w:rPr>
+                <w:rFonts w:ascii="Times New Roman" w:hAnsi="Times New Roman" w:cs="Times New Roman"/>
+              </w:rPr>
+              <w:t xml:space="preserve"> </w:t>
+            </w:r>
+            <w:proofErr w:type="spellStart"/>
+            <w:r>
+              <w:rPr>
+                <w:rFonts w:ascii="Times New Roman" w:hAnsi="Times New Roman" w:cs="Times New Roman"/>
+              </w:rPr>
+              <w:t>nhóm</w:t>
+            </w:r>
+            <w:proofErr w:type="spellEnd"/>
+            <w:r>
+              <w:rPr>
+                <w:rFonts w:ascii="Times New Roman" w:hAnsi="Times New Roman" w:cs="Times New Roman"/>
+              </w:rPr>
+              <w:t xml:space="preserve"> Permission </w:t>
+            </w:r>
+            <w:proofErr w:type="spellStart"/>
+            <w:r>
+              <w:rPr>
+                <w:rFonts w:ascii="Times New Roman" w:hAnsi="Times New Roman" w:cs="Times New Roman"/>
+              </w:rPr>
+              <w:t>cùng</w:t>
+            </w:r>
+            <w:proofErr w:type="spellEnd"/>
+            <w:r>
+              <w:rPr>
+                <w:rFonts w:ascii="Times New Roman" w:hAnsi="Times New Roman" w:cs="Times New Roman"/>
+              </w:rPr>
+              <w:t xml:space="preserve"> </w:t>
+            </w:r>
+            <w:proofErr w:type="spellStart"/>
+            <w:r>
+              <w:rPr>
+                <w:rFonts w:ascii="Times New Roman" w:hAnsi="Times New Roman" w:cs="Times New Roman"/>
+              </w:rPr>
+              <w:t>loại</w:t>
+            </w:r>
+            <w:proofErr w:type="spellEnd"/>
+            <w:r>
+              <w:rPr>
+                <w:rFonts w:ascii="Times New Roman" w:hAnsi="Times New Roman" w:cs="Times New Roman"/>
+              </w:rPr>
+              <w:t xml:space="preserve"> </w:t>
+            </w:r>
+            <w:proofErr w:type="spellStart"/>
+            <w:r>
+              <w:rPr>
+                <w:rFonts w:ascii="Times New Roman" w:hAnsi="Times New Roman" w:cs="Times New Roman"/>
+              </w:rPr>
+              <w:t>sẽ</w:t>
+            </w:r>
+            <w:proofErr w:type="spellEnd"/>
+            <w:r>
+              <w:rPr>
+                <w:rFonts w:ascii="Times New Roman" w:hAnsi="Times New Roman" w:cs="Times New Roman"/>
+              </w:rPr>
+              <w:t xml:space="preserve"> </w:t>
+            </w:r>
+            <w:proofErr w:type="spellStart"/>
+            <w:r>
+              <w:rPr>
+                <w:rFonts w:ascii="Times New Roman" w:hAnsi="Times New Roman" w:cs="Times New Roman"/>
+              </w:rPr>
+              <w:t>có</w:t>
+            </w:r>
+            <w:proofErr w:type="spellEnd"/>
+            <w:r>
+              <w:rPr>
+                <w:rFonts w:ascii="Times New Roman" w:hAnsi="Times New Roman" w:cs="Times New Roman"/>
+              </w:rPr>
+              <w:t xml:space="preserve"> </w:t>
+            </w:r>
+            <w:proofErr w:type="spellStart"/>
+            <w:r>
+              <w:rPr>
+                <w:rFonts w:ascii="Times New Roman" w:hAnsi="Times New Roman" w:cs="Times New Roman"/>
+              </w:rPr>
+              <w:t>cùng</w:t>
+            </w:r>
+            <w:proofErr w:type="spellEnd"/>
+            <w:r>
+              <w:rPr>
+                <w:rFonts w:ascii="Times New Roman" w:hAnsi="Times New Roman" w:cs="Times New Roman"/>
+              </w:rPr>
+              <w:t xml:space="preserve"> 1 </w:t>
+            </w:r>
+            <w:proofErr w:type="spellStart"/>
+            <w:r>
+              <w:rPr>
+                <w:rFonts w:ascii="Times New Roman" w:hAnsi="Times New Roman" w:cs="Times New Roman"/>
+              </w:rPr>
+              <w:t>giá</w:t>
+            </w:r>
+            <w:proofErr w:type="spellEnd"/>
+            <w:r>
+              <w:rPr>
+                <w:rFonts w:ascii="Times New Roman" w:hAnsi="Times New Roman" w:cs="Times New Roman"/>
+              </w:rPr>
+              <w:t xml:space="preserve"> </w:t>
+            </w:r>
+            <w:proofErr w:type="spellStart"/>
+            <w:r>
+              <w:rPr>
+                <w:rFonts w:ascii="Times New Roman" w:hAnsi="Times New Roman" w:cs="Times New Roman"/>
+              </w:rPr>
+              <w:t>trị</w:t>
+            </w:r>
+            <w:proofErr w:type="spellEnd"/>
+            <w:r>
+              <w:rPr>
+                <w:rFonts w:ascii="Times New Roman" w:hAnsi="Times New Roman" w:cs="Times New Roman"/>
+              </w:rPr>
+              <w:t>.</w:t>
             </w:r>
           </w:p>
         </w:tc>
@@ -2597,12 +3481,14 @@
                 <w:rFonts w:ascii="Times New Roman" w:hAnsi="Times New Roman" w:cs="Times New Roman"/>
               </w:rPr>
             </w:pPr>
+            <w:proofErr w:type="spellStart"/>
             <w:r>
               <w:rPr>
                 <w:rFonts w:ascii="Times New Roman" w:hAnsi="Times New Roman" w:cs="Times New Roman"/>
               </w:rPr>
               <w:t>OrderNo</w:t>
             </w:r>
+            <w:proofErr w:type="spellEnd"/>
           </w:p>
         </w:tc>
         <w:tc>
@@ -2633,11 +3519,243 @@
                 <w:rFonts w:ascii="Times New Roman" w:hAnsi="Times New Roman" w:cs="Times New Roman"/>
               </w:rPr>
             </w:pPr>
-            <w:r>
-              <w:rPr>
-                <w:rFonts w:ascii="Times New Roman" w:hAnsi="Times New Roman" w:cs="Times New Roman"/>
-              </w:rPr>
-              <w:t>Là 1 số Integer quy định thứ tự xuất hiện trong cùng nhóm Permission. Thứ tự xuất hiện là tang dần.</w:t>
+            <w:proofErr w:type="spellStart"/>
+            <w:r>
+              <w:rPr>
+                <w:rFonts w:ascii="Times New Roman" w:hAnsi="Times New Roman" w:cs="Times New Roman"/>
+              </w:rPr>
+              <w:t>Là</w:t>
+            </w:r>
+            <w:proofErr w:type="spellEnd"/>
+            <w:r>
+              <w:rPr>
+                <w:rFonts w:ascii="Times New Roman" w:hAnsi="Times New Roman" w:cs="Times New Roman"/>
+              </w:rPr>
+              <w:t xml:space="preserve"> 1 </w:t>
+            </w:r>
+            <w:proofErr w:type="spellStart"/>
+            <w:r>
+              <w:rPr>
+                <w:rFonts w:ascii="Times New Roman" w:hAnsi="Times New Roman" w:cs="Times New Roman"/>
+              </w:rPr>
+              <w:t>số</w:t>
+            </w:r>
+            <w:proofErr w:type="spellEnd"/>
+            <w:r>
+              <w:rPr>
+                <w:rFonts w:ascii="Times New Roman" w:hAnsi="Times New Roman" w:cs="Times New Roman"/>
+              </w:rPr>
+              <w:t xml:space="preserve"> Integer </w:t>
+            </w:r>
+            <w:proofErr w:type="spellStart"/>
+            <w:r>
+              <w:rPr>
+                <w:rFonts w:ascii="Times New Roman" w:hAnsi="Times New Roman" w:cs="Times New Roman"/>
+              </w:rPr>
+              <w:t>quy</w:t>
+            </w:r>
+            <w:proofErr w:type="spellEnd"/>
+            <w:r>
+              <w:rPr>
+                <w:rFonts w:ascii="Times New Roman" w:hAnsi="Times New Roman" w:cs="Times New Roman"/>
+              </w:rPr>
+              <w:t xml:space="preserve"> </w:t>
+            </w:r>
+            <w:proofErr w:type="spellStart"/>
+            <w:r>
+              <w:rPr>
+                <w:rFonts w:ascii="Times New Roman" w:hAnsi="Times New Roman" w:cs="Times New Roman"/>
+              </w:rPr>
+              <w:t>định</w:t>
+            </w:r>
+            <w:proofErr w:type="spellEnd"/>
+            <w:r>
+              <w:rPr>
+                <w:rFonts w:ascii="Times New Roman" w:hAnsi="Times New Roman" w:cs="Times New Roman"/>
+              </w:rPr>
+              <w:t xml:space="preserve"> </w:t>
+            </w:r>
+            <w:proofErr w:type="spellStart"/>
+            <w:r>
+              <w:rPr>
+                <w:rFonts w:ascii="Times New Roman" w:hAnsi="Times New Roman" w:cs="Times New Roman"/>
+              </w:rPr>
+              <w:t>thứ</w:t>
+            </w:r>
+            <w:proofErr w:type="spellEnd"/>
+            <w:r>
+              <w:rPr>
+                <w:rFonts w:ascii="Times New Roman" w:hAnsi="Times New Roman" w:cs="Times New Roman"/>
+              </w:rPr>
+              <w:t xml:space="preserve"> </w:t>
+            </w:r>
+            <w:proofErr w:type="spellStart"/>
+            <w:r>
+              <w:rPr>
+                <w:rFonts w:ascii="Times New Roman" w:hAnsi="Times New Roman" w:cs="Times New Roman"/>
+              </w:rPr>
+              <w:t>tự</w:t>
+            </w:r>
+            <w:proofErr w:type="spellEnd"/>
+            <w:r>
+              <w:rPr>
+                <w:rFonts w:ascii="Times New Roman" w:hAnsi="Times New Roman" w:cs="Times New Roman"/>
+              </w:rPr>
+              <w:t xml:space="preserve"> </w:t>
+            </w:r>
+            <w:proofErr w:type="spellStart"/>
+            <w:r>
+              <w:rPr>
+                <w:rFonts w:ascii="Times New Roman" w:hAnsi="Times New Roman" w:cs="Times New Roman"/>
+              </w:rPr>
+              <w:t>xuất</w:t>
+            </w:r>
+            <w:proofErr w:type="spellEnd"/>
+            <w:r>
+              <w:rPr>
+                <w:rFonts w:ascii="Times New Roman" w:hAnsi="Times New Roman" w:cs="Times New Roman"/>
+              </w:rPr>
+              <w:t xml:space="preserve"> </w:t>
+            </w:r>
+            <w:proofErr w:type="spellStart"/>
+            <w:r>
+              <w:rPr>
+                <w:rFonts w:ascii="Times New Roman" w:hAnsi="Times New Roman" w:cs="Times New Roman"/>
+              </w:rPr>
+              <w:t>hiện</w:t>
+            </w:r>
+            <w:proofErr w:type="spellEnd"/>
+            <w:r>
+              <w:rPr>
+                <w:rFonts w:ascii="Times New Roman" w:hAnsi="Times New Roman" w:cs="Times New Roman"/>
+              </w:rPr>
+              <w:t xml:space="preserve"> </w:t>
+            </w:r>
+            <w:proofErr w:type="spellStart"/>
+            <w:r>
+              <w:rPr>
+                <w:rFonts w:ascii="Times New Roman" w:hAnsi="Times New Roman" w:cs="Times New Roman"/>
+              </w:rPr>
+              <w:t>trong</w:t>
+            </w:r>
+            <w:proofErr w:type="spellEnd"/>
+            <w:r>
+              <w:rPr>
+                <w:rFonts w:ascii="Times New Roman" w:hAnsi="Times New Roman" w:cs="Times New Roman"/>
+              </w:rPr>
+              <w:t xml:space="preserve"> </w:t>
+            </w:r>
+            <w:proofErr w:type="spellStart"/>
+            <w:r>
+              <w:rPr>
+                <w:rFonts w:ascii="Times New Roman" w:hAnsi="Times New Roman" w:cs="Times New Roman"/>
+              </w:rPr>
+              <w:t>cùng</w:t>
+            </w:r>
+            <w:proofErr w:type="spellEnd"/>
+            <w:r>
+              <w:rPr>
+                <w:rFonts w:ascii="Times New Roman" w:hAnsi="Times New Roman" w:cs="Times New Roman"/>
+              </w:rPr>
+              <w:t xml:space="preserve"> </w:t>
+            </w:r>
+            <w:proofErr w:type="spellStart"/>
+            <w:r>
+              <w:rPr>
+                <w:rFonts w:ascii="Times New Roman" w:hAnsi="Times New Roman" w:cs="Times New Roman"/>
+              </w:rPr>
+              <w:t>nhóm</w:t>
+            </w:r>
+            <w:proofErr w:type="spellEnd"/>
+            <w:r>
+              <w:rPr>
+                <w:rFonts w:ascii="Times New Roman" w:hAnsi="Times New Roman" w:cs="Times New Roman"/>
+              </w:rPr>
+              <w:t xml:space="preserve"> Permission. </w:t>
+            </w:r>
+            <w:proofErr w:type="spellStart"/>
+            <w:r>
+              <w:rPr>
+                <w:rFonts w:ascii="Times New Roman" w:hAnsi="Times New Roman" w:cs="Times New Roman"/>
+              </w:rPr>
+              <w:t>Thứ</w:t>
+            </w:r>
+            <w:proofErr w:type="spellEnd"/>
+            <w:r>
+              <w:rPr>
+                <w:rFonts w:ascii="Times New Roman" w:hAnsi="Times New Roman" w:cs="Times New Roman"/>
+              </w:rPr>
+              <w:t xml:space="preserve"> </w:t>
+            </w:r>
+            <w:proofErr w:type="spellStart"/>
+            <w:r>
+              <w:rPr>
+                <w:rFonts w:ascii="Times New Roman" w:hAnsi="Times New Roman" w:cs="Times New Roman"/>
+              </w:rPr>
+              <w:t>tự</w:t>
+            </w:r>
+            <w:proofErr w:type="spellEnd"/>
+            <w:r>
+              <w:rPr>
+                <w:rFonts w:ascii="Times New Roman" w:hAnsi="Times New Roman" w:cs="Times New Roman"/>
+              </w:rPr>
+              <w:t xml:space="preserve"> </w:t>
+            </w:r>
+            <w:proofErr w:type="spellStart"/>
+            <w:r>
+              <w:rPr>
+                <w:rFonts w:ascii="Times New Roman" w:hAnsi="Times New Roman" w:cs="Times New Roman"/>
+              </w:rPr>
+              <w:t>xuất</w:t>
+            </w:r>
+            <w:proofErr w:type="spellEnd"/>
+            <w:r>
+              <w:rPr>
+                <w:rFonts w:ascii="Times New Roman" w:hAnsi="Times New Roman" w:cs="Times New Roman"/>
+              </w:rPr>
+              <w:t xml:space="preserve"> </w:t>
+            </w:r>
+            <w:proofErr w:type="spellStart"/>
+            <w:r>
+              <w:rPr>
+                <w:rFonts w:ascii="Times New Roman" w:hAnsi="Times New Roman" w:cs="Times New Roman"/>
+              </w:rPr>
+              <w:t>hiện</w:t>
+            </w:r>
+            <w:proofErr w:type="spellEnd"/>
+            <w:r>
+              <w:rPr>
+                <w:rFonts w:ascii="Times New Roman" w:hAnsi="Times New Roman" w:cs="Times New Roman"/>
+              </w:rPr>
+              <w:t xml:space="preserve"> </w:t>
+            </w:r>
+            <w:proofErr w:type="spellStart"/>
+            <w:r>
+              <w:rPr>
+                <w:rFonts w:ascii="Times New Roman" w:hAnsi="Times New Roman" w:cs="Times New Roman"/>
+              </w:rPr>
+              <w:t>là</w:t>
+            </w:r>
+            <w:proofErr w:type="spellEnd"/>
+            <w:r>
+              <w:rPr>
+                <w:rFonts w:ascii="Times New Roman" w:hAnsi="Times New Roman" w:cs="Times New Roman"/>
+              </w:rPr>
+              <w:t xml:space="preserve"> tang </w:t>
+            </w:r>
+            <w:proofErr w:type="spellStart"/>
+            <w:r>
+              <w:rPr>
+                <w:rFonts w:ascii="Times New Roman" w:hAnsi="Times New Roman" w:cs="Times New Roman"/>
+              </w:rPr>
+              <w:t>dần</w:t>
+            </w:r>
+            <w:proofErr w:type="spellEnd"/>
+            <w:r>
+              <w:rPr>
+                <w:rFonts w:ascii="Times New Roman" w:hAnsi="Times New Roman" w:cs="Times New Roman"/>
+              </w:rPr>
+              <w:t>.</w:t>
             </w:r>
           </w:p>
         </w:tc>
@@ -2662,14 +3780,14 @@
           <w:rFonts w:ascii="Times New Roman" w:hAnsi="Times New Roman" w:cs="Times New Roman"/>
         </w:rPr>
       </w:pPr>
-      <w:bookmarkStart w:id="7" w:name="_Toc339485641"/>
+      <w:bookmarkStart w:id="6" w:name="_Toc339485641"/>
       <w:r>
         <w:rPr>
           <w:rFonts w:ascii="Times New Roman" w:hAnsi="Times New Roman" w:cs="Times New Roman"/>
         </w:rPr>
         <w:t>KHDN</w:t>
       </w:r>
-      <w:bookmarkEnd w:id="7"/>
+      <w:bookmarkEnd w:id="6"/>
     </w:p>
     <w:p>
       <w:pPr>
@@ -2728,17 +3846,75 @@
         </w:rPr>
         <w:t xml:space="preserve"> </w:t>
       </w:r>
-      <w:r>
-        <w:rPr>
-          <w:rFonts w:ascii="Times New Roman" w:hAnsi="Times New Roman" w:cs="Times New Roman"/>
-        </w:rPr>
-        <w:t xml:space="preserve">Bảng lưu </w:t>
-      </w:r>
-      <w:r>
-        <w:rPr>
-          <w:rFonts w:ascii="Times New Roman" w:hAnsi="Times New Roman" w:cs="Times New Roman"/>
-        </w:rPr>
-        <w:t>trữ thông tin của KHDN</w:t>
+      <w:proofErr w:type="spellStart"/>
+      <w:r>
+        <w:rPr>
+          <w:rFonts w:ascii="Times New Roman" w:hAnsi="Times New Roman" w:cs="Times New Roman"/>
+        </w:rPr>
+        <w:t>Bảng</w:t>
+      </w:r>
+      <w:proofErr w:type="spellEnd"/>
+      <w:r>
+        <w:rPr>
+          <w:rFonts w:ascii="Times New Roman" w:hAnsi="Times New Roman" w:cs="Times New Roman"/>
+        </w:rPr>
+        <w:t xml:space="preserve"> </w:t>
+      </w:r>
+      <w:proofErr w:type="spellStart"/>
+      <w:r>
+        <w:rPr>
+          <w:rFonts w:ascii="Times New Roman" w:hAnsi="Times New Roman" w:cs="Times New Roman"/>
+        </w:rPr>
+        <w:t>lưu</w:t>
+      </w:r>
+      <w:proofErr w:type="spellEnd"/>
+      <w:r>
+        <w:rPr>
+          <w:rFonts w:ascii="Times New Roman" w:hAnsi="Times New Roman" w:cs="Times New Roman"/>
+        </w:rPr>
+        <w:t xml:space="preserve"> </w:t>
+      </w:r>
+      <w:proofErr w:type="spellStart"/>
+      <w:r>
+        <w:rPr>
+          <w:rFonts w:ascii="Times New Roman" w:hAnsi="Times New Roman" w:cs="Times New Roman"/>
+        </w:rPr>
+        <w:t>trữ</w:t>
+      </w:r>
+      <w:proofErr w:type="spellEnd"/>
+      <w:r>
+        <w:rPr>
+          <w:rFonts w:ascii="Times New Roman" w:hAnsi="Times New Roman" w:cs="Times New Roman"/>
+        </w:rPr>
+        <w:t xml:space="preserve"> </w:t>
+      </w:r>
+      <w:proofErr w:type="spellStart"/>
+      <w:r>
+        <w:rPr>
+          <w:rFonts w:ascii="Times New Roman" w:hAnsi="Times New Roman" w:cs="Times New Roman"/>
+        </w:rPr>
+        <w:t>thông</w:t>
+      </w:r>
+      <w:proofErr w:type="spellEnd"/>
+      <w:r>
+        <w:rPr>
+          <w:rFonts w:ascii="Times New Roman" w:hAnsi="Times New Roman" w:cs="Times New Roman"/>
+        </w:rPr>
+        <w:t xml:space="preserve"> tin </w:t>
+      </w:r>
+      <w:proofErr w:type="spellStart"/>
+      <w:r>
+        <w:rPr>
+          <w:rFonts w:ascii="Times New Roman" w:hAnsi="Times New Roman" w:cs="Times New Roman"/>
+        </w:rPr>
+        <w:t>của</w:t>
+      </w:r>
+      <w:proofErr w:type="spellEnd"/>
+      <w:r>
+        <w:rPr>
+          <w:rFonts w:ascii="Times New Roman" w:hAnsi="Times New Roman" w:cs="Times New Roman"/>
+        </w:rPr>
+        <w:t xml:space="preserve"> KHDN</w:t>
       </w:r>
     </w:p>
     <w:p>
@@ -2954,12 +4130,42 @@
                 <w:rFonts w:ascii="Times New Roman" w:hAnsi="Times New Roman" w:cs="Times New Roman"/>
               </w:rPr>
             </w:pPr>
-            <w:r>
-              <w:rPr>
-                <w:rFonts w:ascii="Times New Roman" w:hAnsi="Times New Roman" w:cs="Times New Roman"/>
-              </w:rPr>
-              <w:t>Tên doanh nghiệp</w:t>
-            </w:r>
+            <w:proofErr w:type="spellStart"/>
+            <w:r>
+              <w:rPr>
+                <w:rFonts w:ascii="Times New Roman" w:hAnsi="Times New Roman" w:cs="Times New Roman"/>
+              </w:rPr>
+              <w:t>Tên</w:t>
+            </w:r>
+            <w:proofErr w:type="spellEnd"/>
+            <w:r>
+              <w:rPr>
+                <w:rFonts w:ascii="Times New Roman" w:hAnsi="Times New Roman" w:cs="Times New Roman"/>
+              </w:rPr>
+              <w:t xml:space="preserve"> </w:t>
+            </w:r>
+            <w:proofErr w:type="spellStart"/>
+            <w:r>
+              <w:rPr>
+                <w:rFonts w:ascii="Times New Roman" w:hAnsi="Times New Roman" w:cs="Times New Roman"/>
+              </w:rPr>
+              <w:t>doanh</w:t>
+            </w:r>
+            <w:proofErr w:type="spellEnd"/>
+            <w:r>
+              <w:rPr>
+                <w:rFonts w:ascii="Times New Roman" w:hAnsi="Times New Roman" w:cs="Times New Roman"/>
+              </w:rPr>
+              <w:t xml:space="preserve"> </w:t>
+            </w:r>
+            <w:proofErr w:type="spellStart"/>
+            <w:r>
+              <w:rPr>
+                <w:rFonts w:ascii="Times New Roman" w:hAnsi="Times New Roman" w:cs="Times New Roman"/>
+              </w:rPr>
+              <w:t>nghiệp</w:t>
+            </w:r>
+            <w:proofErr w:type="spellEnd"/>
           </w:p>
         </w:tc>
       </w:tr>
@@ -2992,11 +4198,19 @@
                 <w:rFonts w:ascii="Times New Roman" w:hAnsi="Times New Roman" w:cs="Times New Roman"/>
               </w:rPr>
             </w:pPr>
-            <w:r>
-              <w:rPr>
-                <w:rFonts w:ascii="Times New Roman" w:hAnsi="Times New Roman" w:cs="Times New Roman"/>
-              </w:rPr>
-              <w:t>Varchar (10</w:t>
+            <w:proofErr w:type="spellStart"/>
+            <w:r>
+              <w:rPr>
+                <w:rFonts w:ascii="Times New Roman" w:hAnsi="Times New Roman" w:cs="Times New Roman"/>
+              </w:rPr>
+              <w:t>Varchar</w:t>
+            </w:r>
+            <w:proofErr w:type="spellEnd"/>
+            <w:r>
+              <w:rPr>
+                <w:rFonts w:ascii="Times New Roman" w:hAnsi="Times New Roman" w:cs="Times New Roman"/>
+              </w:rPr>
+              <w:t xml:space="preserve"> (10</w:t>
             </w:r>
             <w:r>
               <w:rPr>
@@ -3048,11 +4262,19 @@
                 <w:rFonts w:ascii="Times New Roman" w:hAnsi="Times New Roman" w:cs="Times New Roman"/>
               </w:rPr>
             </w:pPr>
-            <w:r>
-              <w:rPr>
-                <w:rFonts w:ascii="Times New Roman" w:hAnsi="Times New Roman" w:cs="Times New Roman"/>
-              </w:rPr>
-              <w:t>Varchar (100)</w:t>
+            <w:proofErr w:type="spellStart"/>
+            <w:r>
+              <w:rPr>
+                <w:rFonts w:ascii="Times New Roman" w:hAnsi="Times New Roman" w:cs="Times New Roman"/>
+              </w:rPr>
+              <w:t>Varchar</w:t>
+            </w:r>
+            <w:proofErr w:type="spellEnd"/>
+            <w:r>
+              <w:rPr>
+                <w:rFonts w:ascii="Times New Roman" w:hAnsi="Times New Roman" w:cs="Times New Roman"/>
+              </w:rPr>
+              <w:t xml:space="preserve"> (100)</w:t>
             </w:r>
           </w:p>
         </w:tc>
@@ -3080,12 +4302,14 @@
                 <w:rFonts w:ascii="Times New Roman" w:hAnsi="Times New Roman" w:cs="Times New Roman"/>
               </w:rPr>
             </w:pPr>
+            <w:proofErr w:type="spellStart"/>
             <w:r>
               <w:rPr>
                 <w:rFonts w:ascii="Times New Roman" w:hAnsi="Times New Roman" w:cs="Times New Roman"/>
               </w:rPr>
               <w:t>IssuedContractDate</w:t>
             </w:r>
+            <w:proofErr w:type="spellEnd"/>
           </w:p>
         </w:tc>
         <w:tc>
@@ -3116,12 +4340,56 @@
                 <w:rFonts w:ascii="Times New Roman" w:hAnsi="Times New Roman" w:cs="Times New Roman"/>
               </w:rPr>
             </w:pPr>
-            <w:r>
-              <w:rPr>
-                <w:rFonts w:ascii="Times New Roman" w:hAnsi="Times New Roman" w:cs="Times New Roman"/>
-              </w:rPr>
-              <w:t>Ngày ký hợp đồng</w:t>
-            </w:r>
+            <w:proofErr w:type="spellStart"/>
+            <w:r>
+              <w:rPr>
+                <w:rFonts w:ascii="Times New Roman" w:hAnsi="Times New Roman" w:cs="Times New Roman"/>
+              </w:rPr>
+              <w:t>Ngày</w:t>
+            </w:r>
+            <w:proofErr w:type="spellEnd"/>
+            <w:r>
+              <w:rPr>
+                <w:rFonts w:ascii="Times New Roman" w:hAnsi="Times New Roman" w:cs="Times New Roman"/>
+              </w:rPr>
+              <w:t xml:space="preserve"> </w:t>
+            </w:r>
+            <w:proofErr w:type="spellStart"/>
+            <w:r>
+              <w:rPr>
+                <w:rFonts w:ascii="Times New Roman" w:hAnsi="Times New Roman" w:cs="Times New Roman"/>
+              </w:rPr>
+              <w:t>ký</w:t>
+            </w:r>
+            <w:proofErr w:type="spellEnd"/>
+            <w:r>
+              <w:rPr>
+                <w:rFonts w:ascii="Times New Roman" w:hAnsi="Times New Roman" w:cs="Times New Roman"/>
+              </w:rPr>
+              <w:t xml:space="preserve"> </w:t>
+            </w:r>
+            <w:proofErr w:type="spellStart"/>
+            <w:r>
+              <w:rPr>
+                <w:rFonts w:ascii="Times New Roman" w:hAnsi="Times New Roman" w:cs="Times New Roman"/>
+              </w:rPr>
+              <w:t>hợp</w:t>
+            </w:r>
+            <w:proofErr w:type="spellEnd"/>
+            <w:r>
+              <w:rPr>
+                <w:rFonts w:ascii="Times New Roman" w:hAnsi="Times New Roman" w:cs="Times New Roman"/>
+              </w:rPr>
+              <w:t xml:space="preserve"> </w:t>
+            </w:r>
+            <w:proofErr w:type="spellStart"/>
+            <w:r>
+              <w:rPr>
+                <w:rFonts w:ascii="Times New Roman" w:hAnsi="Times New Roman" w:cs="Times New Roman"/>
+              </w:rPr>
+              <w:t>đồng</w:t>
+            </w:r>
+            <w:proofErr w:type="spellEnd"/>
           </w:p>
         </w:tc>
       </w:tr>
@@ -3154,11 +4422,19 @@
                 <w:rFonts w:ascii="Times New Roman" w:hAnsi="Times New Roman" w:cs="Times New Roman"/>
               </w:rPr>
             </w:pPr>
-            <w:r>
-              <w:rPr>
-                <w:rFonts w:ascii="Times New Roman" w:hAnsi="Times New Roman" w:cs="Times New Roman"/>
-              </w:rPr>
-              <w:t>Varchar (50)</w:t>
+            <w:proofErr w:type="spellStart"/>
+            <w:r>
+              <w:rPr>
+                <w:rFonts w:ascii="Times New Roman" w:hAnsi="Times New Roman" w:cs="Times New Roman"/>
+              </w:rPr>
+              <w:t>Varchar</w:t>
+            </w:r>
+            <w:proofErr w:type="spellEnd"/>
+            <w:r>
+              <w:rPr>
+                <w:rFonts w:ascii="Times New Roman" w:hAnsi="Times New Roman" w:cs="Times New Roman"/>
+              </w:rPr>
+              <w:t xml:space="preserve"> (50)</w:t>
             </w:r>
           </w:p>
         </w:tc>
@@ -3172,11 +4448,47 @@
                 <w:rFonts w:ascii="Times New Roman" w:hAnsi="Times New Roman" w:cs="Times New Roman"/>
               </w:rPr>
             </w:pPr>
-            <w:r>
-              <w:rPr>
-                <w:rFonts w:ascii="Times New Roman" w:hAnsi="Times New Roman" w:cs="Times New Roman"/>
-              </w:rPr>
-              <w:t>Số thuê bao VAS</w:t>
+            <w:proofErr w:type="spellStart"/>
+            <w:r>
+              <w:rPr>
+                <w:rFonts w:ascii="Times New Roman" w:hAnsi="Times New Roman" w:cs="Times New Roman"/>
+              </w:rPr>
+              <w:t>Số</w:t>
+            </w:r>
+            <w:proofErr w:type="spellEnd"/>
+            <w:r>
+              <w:rPr>
+                <w:rFonts w:ascii="Times New Roman" w:hAnsi="Times New Roman" w:cs="Times New Roman"/>
+              </w:rPr>
+              <w:t xml:space="preserve"> </w:t>
+            </w:r>
+            <w:proofErr w:type="spellStart"/>
+            <w:r>
+              <w:rPr>
+                <w:rFonts w:ascii="Times New Roman" w:hAnsi="Times New Roman" w:cs="Times New Roman"/>
+              </w:rPr>
+              <w:t>thuê</w:t>
+            </w:r>
+            <w:proofErr w:type="spellEnd"/>
+            <w:r>
+              <w:rPr>
+                <w:rFonts w:ascii="Times New Roman" w:hAnsi="Times New Roman" w:cs="Times New Roman"/>
+              </w:rPr>
+              <w:t xml:space="preserve"> </w:t>
+            </w:r>
+            <w:proofErr w:type="spellStart"/>
+            <w:r>
+              <w:rPr>
+                <w:rFonts w:ascii="Times New Roman" w:hAnsi="Times New Roman" w:cs="Times New Roman"/>
+              </w:rPr>
+              <w:t>bao</w:t>
+            </w:r>
+            <w:proofErr w:type="spellEnd"/>
+            <w:r>
+              <w:rPr>
+                <w:rFonts w:ascii="Times New Roman" w:hAnsi="Times New Roman" w:cs="Times New Roman"/>
+              </w:rPr>
+              <w:t xml:space="preserve"> VAS</w:t>
             </w:r>
           </w:p>
         </w:tc>
@@ -3203,20 +4515,22 @@
           <w:rFonts w:ascii="Times New Roman" w:hAnsi="Times New Roman" w:cs="Times New Roman"/>
         </w:rPr>
       </w:pPr>
-      <w:bookmarkStart w:id="8" w:name="_Toc339485642"/>
+      <w:bookmarkStart w:id="7" w:name="_Toc339485642"/>
+      <w:proofErr w:type="spellStart"/>
       <w:r>
         <w:rPr>
           <w:rFonts w:ascii="Times New Roman" w:hAnsi="Times New Roman" w:cs="Times New Roman"/>
         </w:rPr>
         <w:t>Package_Data</w:t>
       </w:r>
+      <w:proofErr w:type="spellEnd"/>
       <w:r>
         <w:rPr>
           <w:rFonts w:ascii="Times New Roman" w:hAnsi="Times New Roman" w:cs="Times New Roman"/>
         </w:rPr>
         <w:t xml:space="preserve"> (DATA_CODE)</w:t>
       </w:r>
-      <w:bookmarkEnd w:id="8"/>
+      <w:bookmarkEnd w:id="7"/>
     </w:p>
     <w:p>
       <w:pPr>
@@ -3240,7 +4554,63 @@
         <w:ind w:left="284"/>
       </w:pPr>
       <w:r>
-        <w:t>Description: Bảng lưu trữ thông tin gói (mệnh giá) Data.</w:t>
+        <w:t xml:space="preserve">Description: </w:t>
+      </w:r>
+      <w:proofErr w:type="spellStart"/>
+      <w:r>
+        <w:t>Bảng</w:t>
+      </w:r>
+      <w:proofErr w:type="spellEnd"/>
+      <w:r>
+        <w:t xml:space="preserve"> </w:t>
+      </w:r>
+      <w:proofErr w:type="spellStart"/>
+      <w:r>
+        <w:t>lưu</w:t>
+      </w:r>
+      <w:proofErr w:type="spellEnd"/>
+      <w:r>
+        <w:t xml:space="preserve"> </w:t>
+      </w:r>
+      <w:proofErr w:type="spellStart"/>
+      <w:r>
+        <w:t>trữ</w:t>
+      </w:r>
+      <w:proofErr w:type="spellEnd"/>
+      <w:r>
+        <w:t xml:space="preserve"> </w:t>
+      </w:r>
+      <w:proofErr w:type="spellStart"/>
+      <w:r>
+        <w:t>thông</w:t>
+      </w:r>
+      <w:proofErr w:type="spellEnd"/>
+      <w:r>
+        <w:t xml:space="preserve"> tin </w:t>
+      </w:r>
+      <w:proofErr w:type="spellStart"/>
+      <w:r>
+        <w:t>gói</w:t>
+      </w:r>
+      <w:proofErr w:type="spellEnd"/>
+      <w:r>
+        <w:t xml:space="preserve"> (</w:t>
+      </w:r>
+      <w:proofErr w:type="spellStart"/>
+      <w:r>
+        <w:t>mệnh</w:t>
+      </w:r>
+      <w:proofErr w:type="spellEnd"/>
+      <w:r>
+        <w:t xml:space="preserve"> </w:t>
+      </w:r>
+      <w:proofErr w:type="spellStart"/>
+      <w:r>
+        <w:t>giá</w:t>
+      </w:r>
+      <w:proofErr w:type="spellEnd"/>
+      <w:r>
+        <w:t>) Data.</w:t>
       </w:r>
     </w:p>
     <w:p>
@@ -3325,8 +4695,13 @@
             <w:tcW w:w="3254" w:type="dxa"/>
           </w:tcPr>
           <w:p>
-            <w:r>
-              <w:t>PackageDataId (PK)</w:t>
+            <w:proofErr w:type="spellStart"/>
+            <w:r>
+              <w:t>PackageDataId</w:t>
+            </w:r>
+            <w:proofErr w:type="spellEnd"/>
+            <w:r>
+              <w:t xml:space="preserve"> (PK)</w:t>
             </w:r>
           </w:p>
         </w:tc>
@@ -3373,9 +4748,19 @@
             <w:tcW w:w="3227" w:type="dxa"/>
           </w:tcPr>
           <w:p>
-            <w:r>
-              <w:t>Tên gói</w:t>
-            </w:r>
+            <w:proofErr w:type="spellStart"/>
+            <w:r>
+              <w:t>Tên</w:t>
+            </w:r>
+            <w:proofErr w:type="spellEnd"/>
+            <w:r>
+              <w:t xml:space="preserve"> </w:t>
+            </w:r>
+            <w:proofErr w:type="spellStart"/>
+            <w:r>
+              <w:t>gói</w:t>
+            </w:r>
+            <w:proofErr w:type="spellEnd"/>
           </w:p>
         </w:tc>
       </w:tr>
@@ -3405,9 +4790,19 @@
             <w:tcW w:w="3227" w:type="dxa"/>
           </w:tcPr>
           <w:p>
-            <w:r>
-              <w:t>Giá gói</w:t>
-            </w:r>
+            <w:proofErr w:type="spellStart"/>
+            <w:r>
+              <w:t>Giá</w:t>
+            </w:r>
+            <w:proofErr w:type="spellEnd"/>
+            <w:r>
+              <w:t xml:space="preserve"> </w:t>
+            </w:r>
+            <w:proofErr w:type="spellStart"/>
+            <w:r>
+              <w:t>gói</w:t>
+            </w:r>
+            <w:proofErr w:type="spellEnd"/>
           </w:p>
         </w:tc>
       </w:tr>
@@ -3427,8 +4822,18 @@
             <w:tcW w:w="3232" w:type="dxa"/>
           </w:tcPr>
           <w:p>
-            <w:r>
-              <w:t>Varchar(500)</w:t>
+            <w:proofErr w:type="spellStart"/>
+            <w:proofErr w:type="gramStart"/>
+            <w:r>
+              <w:t>Varchar</w:t>
+            </w:r>
+            <w:proofErr w:type="spellEnd"/>
+            <w:r>
+              <w:t>(</w:t>
+            </w:r>
+            <w:proofErr w:type="gramEnd"/>
+            <w:r>
+              <w:t>500)</w:t>
             </w:r>
           </w:p>
         </w:tc>
@@ -3438,8 +4843,29 @@
           </w:tcPr>
           <w:p>
             <w:r>
-              <w:t>Dung lượng miễn phí</w:t>
-            </w:r>
+              <w:t xml:space="preserve">Dung </w:t>
+            </w:r>
+            <w:proofErr w:type="spellStart"/>
+            <w:r>
+              <w:t>lượng</w:t>
+            </w:r>
+            <w:proofErr w:type="spellEnd"/>
+            <w:r>
+              <w:t xml:space="preserve"> </w:t>
+            </w:r>
+            <w:proofErr w:type="spellStart"/>
+            <w:r>
+              <w:t>miễn</w:t>
+            </w:r>
+            <w:proofErr w:type="spellEnd"/>
+            <w:r>
+              <w:t xml:space="preserve"> </w:t>
+            </w:r>
+            <w:proofErr w:type="spellStart"/>
+            <w:r>
+              <w:t>phí</w:t>
+            </w:r>
+            <w:proofErr w:type="spellEnd"/>
           </w:p>
         </w:tc>
       </w:tr>
@@ -3469,9 +4895,35 @@
             <w:tcW w:w="3227" w:type="dxa"/>
           </w:tcPr>
           <w:p>
-            <w:r>
-              <w:t>Thời hạn sử dụng</w:t>
-            </w:r>
+            <w:proofErr w:type="spellStart"/>
+            <w:r>
+              <w:t>Thời</w:t>
+            </w:r>
+            <w:proofErr w:type="spellEnd"/>
+            <w:r>
+              <w:t xml:space="preserve"> </w:t>
+            </w:r>
+            <w:proofErr w:type="spellStart"/>
+            <w:r>
+              <w:t>hạn</w:t>
+            </w:r>
+            <w:proofErr w:type="spellEnd"/>
+            <w:r>
+              <w:t xml:space="preserve"> </w:t>
+            </w:r>
+            <w:proofErr w:type="spellStart"/>
+            <w:r>
+              <w:t>sử</w:t>
+            </w:r>
+            <w:proofErr w:type="spellEnd"/>
+            <w:r>
+              <w:t xml:space="preserve"> </w:t>
+            </w:r>
+            <w:proofErr w:type="spellStart"/>
+            <w:r>
+              <w:t>dụng</w:t>
+            </w:r>
+            <w:proofErr w:type="spellEnd"/>
           </w:p>
         </w:tc>
       </w:tr>
@@ -3481,9 +4933,11 @@
             <w:tcW w:w="3254" w:type="dxa"/>
           </w:tcPr>
           <w:p>
+            <w:proofErr w:type="spellStart"/>
             <w:r>
               <w:t>NumberOfExtend</w:t>
             </w:r>
+            <w:proofErr w:type="spellEnd"/>
           </w:p>
         </w:tc>
         <w:tc>
@@ -3501,9 +4955,35 @@
             <w:tcW w:w="3227" w:type="dxa"/>
           </w:tcPr>
           <w:p>
-            <w:r>
-              <w:t>Số lần gia hạn</w:t>
-            </w:r>
+            <w:proofErr w:type="spellStart"/>
+            <w:r>
+              <w:t>Số</w:t>
+            </w:r>
+            <w:proofErr w:type="spellEnd"/>
+            <w:r>
+              <w:t xml:space="preserve"> </w:t>
+            </w:r>
+            <w:proofErr w:type="spellStart"/>
+            <w:r>
+              <w:t>lần</w:t>
+            </w:r>
+            <w:proofErr w:type="spellEnd"/>
+            <w:r>
+              <w:t xml:space="preserve"> </w:t>
+            </w:r>
+            <w:proofErr w:type="spellStart"/>
+            <w:r>
+              <w:t>gia</w:t>
+            </w:r>
+            <w:proofErr w:type="spellEnd"/>
+            <w:r>
+              <w:t xml:space="preserve"> </w:t>
+            </w:r>
+            <w:proofErr w:type="spellStart"/>
+            <w:r>
+              <w:t>hạn</w:t>
+            </w:r>
+            <w:proofErr w:type="spellEnd"/>
           </w:p>
         </w:tc>
       </w:tr>
@@ -3523,8 +5003,13 @@
             <w:tcW w:w="3232" w:type="dxa"/>
           </w:tcPr>
           <w:p>
-            <w:r>
-              <w:t>Varchar (50)</w:t>
+            <w:proofErr w:type="spellStart"/>
+            <w:r>
+              <w:t>Varchar</w:t>
+            </w:r>
+            <w:proofErr w:type="spellEnd"/>
+            <w:r>
+              <w:t xml:space="preserve"> (50)</w:t>
             </w:r>
           </w:p>
         </w:tc>
@@ -3557,14 +5042,14 @@
           <w:rFonts w:ascii="Times New Roman" w:hAnsi="Times New Roman" w:cs="Times New Roman"/>
         </w:rPr>
       </w:pPr>
-      <w:bookmarkStart w:id="9" w:name="_Toc339485643"/>
+      <w:bookmarkStart w:id="8" w:name="_Toc339485643"/>
       <w:r>
         <w:rPr>
           <w:rFonts w:ascii="Times New Roman" w:hAnsi="Times New Roman" w:cs="Times New Roman"/>
         </w:rPr>
         <w:t>Order</w:t>
       </w:r>
-      <w:bookmarkEnd w:id="9"/>
+      <w:bookmarkEnd w:id="8"/>
     </w:p>
     <w:p>
       <w:pPr>
@@ -3596,12 +5081,51 @@
         </w:rPr>
         <w:t xml:space="preserve"> </w:t>
       </w:r>
-      <w:r>
-        <w:t>Bảng lưu</w:t>
-      </w:r>
-      <w:r>
-        <w:t xml:space="preserve"> trữ thông tin đơn hàng</w:t>
-      </w:r>
+      <w:proofErr w:type="spellStart"/>
+      <w:r>
+        <w:t>Bảng</w:t>
+      </w:r>
+      <w:proofErr w:type="spellEnd"/>
+      <w:r>
+        <w:t xml:space="preserve"> </w:t>
+      </w:r>
+      <w:proofErr w:type="spellStart"/>
+      <w:r>
+        <w:t>lưu</w:t>
+      </w:r>
+      <w:proofErr w:type="spellEnd"/>
+      <w:r>
+        <w:t xml:space="preserve"> </w:t>
+      </w:r>
+      <w:proofErr w:type="spellStart"/>
+      <w:r>
+        <w:t>trữ</w:t>
+      </w:r>
+      <w:proofErr w:type="spellEnd"/>
+      <w:r>
+        <w:t xml:space="preserve"> </w:t>
+      </w:r>
+      <w:proofErr w:type="spellStart"/>
+      <w:r>
+        <w:t>thông</w:t>
+      </w:r>
+      <w:proofErr w:type="spellEnd"/>
+      <w:r>
+        <w:t xml:space="preserve"> tin </w:t>
+      </w:r>
+      <w:proofErr w:type="spellStart"/>
+      <w:r>
+        <w:t>đơn</w:t>
+      </w:r>
+      <w:proofErr w:type="spellEnd"/>
+      <w:r>
+        <w:t xml:space="preserve"> </w:t>
+      </w:r>
+      <w:proofErr w:type="spellStart"/>
+      <w:r>
+        <w:t>hàng</w:t>
+      </w:r>
+      <w:proofErr w:type="spellEnd"/>
     </w:p>
     <w:p>
       <w:pPr>
@@ -3631,16 +5155,16 @@
                 <w:b/>
               </w:rPr>
             </w:pPr>
-            <w:bookmarkStart w:id="10" w:name="OLE_LINK5"/>
-            <w:bookmarkStart w:id="11" w:name="OLE_LINK6"/>
+            <w:bookmarkStart w:id="9" w:name="OLE_LINK5"/>
+            <w:bookmarkStart w:id="10" w:name="OLE_LINK6"/>
             <w:r>
               <w:rPr>
                 <w:b/>
               </w:rPr>
               <w:t>Column Name</w:t>
             </w:r>
+            <w:bookmarkEnd w:id="9"/>
             <w:bookmarkEnd w:id="10"/>
-            <w:bookmarkEnd w:id="11"/>
           </w:p>
         </w:tc>
         <w:tc>
@@ -3686,8 +5210,13 @@
             <w:tcW w:w="3290" w:type="dxa"/>
           </w:tcPr>
           <w:p>
-            <w:r>
-              <w:t>OrderId (PK)</w:t>
+            <w:proofErr w:type="spellStart"/>
+            <w:r>
+              <w:t>OrderId</w:t>
+            </w:r>
+            <w:proofErr w:type="spellEnd"/>
+            <w:r>
+              <w:t xml:space="preserve"> (PK)</w:t>
             </w:r>
           </w:p>
         </w:tc>
@@ -3714,8 +5243,13 @@
             <w:tcW w:w="3290" w:type="dxa"/>
           </w:tcPr>
           <w:p>
-            <w:r>
-              <w:t>KHDNId (FK)</w:t>
+            <w:proofErr w:type="spellStart"/>
+            <w:r>
+              <w:t>KHDNId</w:t>
+            </w:r>
+            <w:proofErr w:type="spellEnd"/>
+            <w:r>
+              <w:t xml:space="preserve"> (FK)</w:t>
             </w:r>
           </w:p>
         </w:tc>
@@ -3742,8 +5276,13 @@
             <w:tcW w:w="3290" w:type="dxa"/>
           </w:tcPr>
           <w:p>
-            <w:r>
-              <w:t>PackageDataId (FK)</w:t>
+            <w:proofErr w:type="spellStart"/>
+            <w:r>
+              <w:t>PackageDataId</w:t>
+            </w:r>
+            <w:proofErr w:type="spellEnd"/>
+            <w:r>
+              <w:t xml:space="preserve"> (FK)</w:t>
             </w:r>
           </w:p>
         </w:tc>
@@ -3790,9 +5329,19 @@
             <w:tcW w:w="3285" w:type="dxa"/>
           </w:tcPr>
           <w:p>
-            <w:r>
-              <w:t>Số lượng</w:t>
-            </w:r>
+            <w:proofErr w:type="spellStart"/>
+            <w:r>
+              <w:t>Số</w:t>
+            </w:r>
+            <w:proofErr w:type="spellEnd"/>
+            <w:r>
+              <w:t xml:space="preserve"> </w:t>
+            </w:r>
+            <w:proofErr w:type="spellStart"/>
+            <w:r>
+              <w:t>lượng</w:t>
+            </w:r>
+            <w:proofErr w:type="spellEnd"/>
           </w:p>
         </w:tc>
       </w:tr>
@@ -3802,9 +5351,11 @@
             <w:tcW w:w="3290" w:type="dxa"/>
           </w:tcPr>
           <w:p>
+            <w:proofErr w:type="spellStart"/>
             <w:r>
               <w:t>UnitPrice</w:t>
             </w:r>
+            <w:proofErr w:type="spellEnd"/>
           </w:p>
         </w:tc>
         <w:tc>
@@ -3822,8 +5373,21 @@
             <w:tcW w:w="3285" w:type="dxa"/>
           </w:tcPr>
           <w:p>
-            <w:r>
-              <w:t>Đơn giá / package data</w:t>
+            <w:proofErr w:type="spellStart"/>
+            <w:r>
+              <w:t>Đơn</w:t>
+            </w:r>
+            <w:proofErr w:type="spellEnd"/>
+            <w:r>
+              <w:t xml:space="preserve"> </w:t>
+            </w:r>
+            <w:proofErr w:type="spellStart"/>
+            <w:r>
+              <w:t>giá</w:t>
+            </w:r>
+            <w:proofErr w:type="spellEnd"/>
+            <w:r>
+              <w:t xml:space="preserve"> / package data</w:t>
             </w:r>
           </w:p>
         </w:tc>
@@ -3834,9 +5398,17 @@
             <w:tcW w:w="3290" w:type="dxa"/>
           </w:tcPr>
           <w:p>
-            <w:r>
-              <w:t>IssueDate</w:t>
-            </w:r>
+            <w:proofErr w:type="spellStart"/>
+            <w:r>
+              <w:t>Issue</w:t>
+            </w:r>
+            <w:r>
+              <w:t>d</w:t>
+            </w:r>
+            <w:r>
+              <w:t>Date</w:t>
+            </w:r>
+            <w:proofErr w:type="spellEnd"/>
           </w:p>
         </w:tc>
         <w:tc>
@@ -3853,7 +5425,29 @@
           <w:tcPr>
             <w:tcW w:w="3285" w:type="dxa"/>
           </w:tcPr>
-          <w:p/>
+          <w:p>
+            <w:proofErr w:type="spellStart"/>
+            <w:r>
+              <w:t>Ngày</w:t>
+            </w:r>
+            <w:proofErr w:type="spellEnd"/>
+            <w:r>
+              <w:t xml:space="preserve"> </w:t>
+            </w:r>
+            <w:proofErr w:type="spellStart"/>
+            <w:r>
+              <w:t>đặt</w:t>
+            </w:r>
+            <w:proofErr w:type="spellEnd"/>
+            <w:r>
+              <w:t xml:space="preserve"> </w:t>
+            </w:r>
+            <w:proofErr w:type="spellStart"/>
+            <w:r>
+              <w:t>hàng</w:t>
+            </w:r>
+            <w:proofErr w:type="spellEnd"/>
+          </w:p>
         </w:tc>
       </w:tr>
       <w:tr>
@@ -3862,9 +5456,16 @@
             <w:tcW w:w="3290" w:type="dxa"/>
           </w:tcPr>
           <w:p>
-            <w:r>
-              <w:t>ShippingDate</w:t>
-            </w:r>
+            <w:proofErr w:type="spellStart"/>
+            <w:r>
+              <w:t>ShippingDat</w:t>
+            </w:r>
+            <w:bookmarkStart w:id="11" w:name="_GoBack"/>
+            <w:bookmarkEnd w:id="11"/>
+            <w:r>
+              <w:t>e</w:t>
+            </w:r>
+            <w:proofErr w:type="spellEnd"/>
           </w:p>
         </w:tc>
         <w:tc>
@@ -3881,7 +5482,29 @@
           <w:tcPr>
             <w:tcW w:w="3285" w:type="dxa"/>
           </w:tcPr>
-          <w:p/>
+          <w:p>
+            <w:proofErr w:type="spellStart"/>
+            <w:r>
+              <w:t>Ngày</w:t>
+            </w:r>
+            <w:proofErr w:type="spellEnd"/>
+            <w:r>
+              <w:t xml:space="preserve"> </w:t>
+            </w:r>
+            <w:proofErr w:type="spellStart"/>
+            <w:r>
+              <w:t>lấy</w:t>
+            </w:r>
+            <w:proofErr w:type="spellEnd"/>
+            <w:r>
+              <w:t xml:space="preserve"> </w:t>
+            </w:r>
+            <w:proofErr w:type="spellStart"/>
+            <w:r>
+              <w:t>hàng</w:t>
+            </w:r>
+            <w:proofErr w:type="spellEnd"/>
+          </w:p>
         </w:tc>
       </w:tr>
       <w:tr>
@@ -3911,16 +5534,50 @@
           </w:tcPr>
           <w:p>
             <w:r>
-              <w:t>1: Đang xử lý</w:t>
-            </w:r>
-          </w:p>
-          <w:p>
-            <w:r>
-              <w:t>2: Hoàn t</w:t>
+              <w:t xml:space="preserve">1: </w:t>
+            </w:r>
+            <w:proofErr w:type="spellStart"/>
+            <w:r>
+              <w:t>Đang</w:t>
+            </w:r>
+            <w:proofErr w:type="spellEnd"/>
+            <w:r>
+              <w:t xml:space="preserve"> </w:t>
+            </w:r>
+            <w:proofErr w:type="spellStart"/>
+            <w:r>
+              <w:t>xử</w:t>
+            </w:r>
+            <w:proofErr w:type="spellEnd"/>
+            <w:r>
+              <w:t xml:space="preserve"> </w:t>
+            </w:r>
+            <w:proofErr w:type="spellStart"/>
+            <w:r>
+              <w:t>lý</w:t>
+            </w:r>
+            <w:proofErr w:type="spellEnd"/>
+          </w:p>
+          <w:p>
+            <w:r>
+              <w:t xml:space="preserve">2: </w:t>
+            </w:r>
+            <w:proofErr w:type="spellStart"/>
+            <w:r>
+              <w:t>Hoàn</w:t>
+            </w:r>
+            <w:proofErr w:type="spellEnd"/>
+            <w:r>
+              <w:t xml:space="preserve"> </w:t>
+            </w:r>
+            <w:proofErr w:type="spellStart"/>
+            <w:r>
+              <w:t>t</w:t>
             </w:r>
             <w:r>
               <w:t>ất</w:t>
             </w:r>
+            <w:proofErr w:type="spellEnd"/>
           </w:p>
         </w:tc>
       </w:tr>
@@ -3930,9 +5587,11 @@
             <w:tcW w:w="3290" w:type="dxa"/>
           </w:tcPr>
           <w:p>
+            <w:proofErr w:type="spellStart"/>
             <w:r>
               <w:t>CreatedDate</w:t>
             </w:r>
+            <w:proofErr w:type="spellEnd"/>
           </w:p>
         </w:tc>
         <w:tc>
@@ -3940,9 +5599,11 @@
             <w:tcW w:w="3280" w:type="dxa"/>
           </w:tcPr>
           <w:p>
+            <w:proofErr w:type="spellStart"/>
             <w:r>
               <w:t>TimeStamp</w:t>
             </w:r>
+            <w:proofErr w:type="spellEnd"/>
           </w:p>
         </w:tc>
         <w:tc>
@@ -3950,9 +5611,19 @@
             <w:tcW w:w="3285" w:type="dxa"/>
           </w:tcPr>
           <w:p>
-            <w:r>
-              <w:t>Ngày tạo</w:t>
-            </w:r>
+            <w:proofErr w:type="spellStart"/>
+            <w:r>
+              <w:t>Ngày</w:t>
+            </w:r>
+            <w:proofErr w:type="spellEnd"/>
+            <w:r>
+              <w:t xml:space="preserve"> </w:t>
+            </w:r>
+            <w:proofErr w:type="spellStart"/>
+            <w:r>
+              <w:t>tạo</w:t>
+            </w:r>
+            <w:proofErr w:type="spellEnd"/>
           </w:p>
         </w:tc>
       </w:tr>
@@ -3962,9 +5633,11 @@
             <w:tcW w:w="3290" w:type="dxa"/>
           </w:tcPr>
           <w:p>
+            <w:proofErr w:type="spellStart"/>
             <w:r>
               <w:t>LastModified</w:t>
             </w:r>
+            <w:proofErr w:type="spellEnd"/>
           </w:p>
         </w:tc>
         <w:tc>
@@ -3982,9 +5655,84 @@
             <w:tcW w:w="3285" w:type="dxa"/>
           </w:tcPr>
           <w:p>
-            <w:r>
-              <w:t>Ngày sửa gần nhất</w:t>
-            </w:r>
+            <w:proofErr w:type="spellStart"/>
+            <w:r>
+              <w:t>Ngày</w:t>
+            </w:r>
+            <w:proofErr w:type="spellEnd"/>
+            <w:r>
+              <w:t xml:space="preserve"> </w:t>
+            </w:r>
+            <w:proofErr w:type="spellStart"/>
+            <w:r>
+              <w:t>sửa</w:t>
+            </w:r>
+            <w:proofErr w:type="spellEnd"/>
+            <w:r>
+              <w:t xml:space="preserve"> </w:t>
+            </w:r>
+            <w:proofErr w:type="spellStart"/>
+            <w:r>
+              <w:t>gần</w:t>
+            </w:r>
+            <w:proofErr w:type="spellEnd"/>
+            <w:r>
+              <w:t xml:space="preserve"> </w:t>
+            </w:r>
+            <w:proofErr w:type="spellStart"/>
+            <w:r>
+              <w:t>nhất</w:t>
+            </w:r>
+            <w:proofErr w:type="spellEnd"/>
+          </w:p>
+        </w:tc>
+      </w:tr>
+      <w:tr>
+        <w:tc>
+          <w:tcPr>
+            <w:tcW w:w="3290" w:type="dxa"/>
+          </w:tcPr>
+          <w:p>
+            <w:proofErr w:type="spellStart"/>
+            <w:r>
+              <w:t>CreatedBy</w:t>
+            </w:r>
+            <w:proofErr w:type="spellEnd"/>
+          </w:p>
+        </w:tc>
+        <w:tc>
+          <w:tcPr>
+            <w:tcW w:w="3280" w:type="dxa"/>
+          </w:tcPr>
+          <w:p>
+            <w:proofErr w:type="gramStart"/>
+            <w:r>
+              <w:t>Number(</w:t>
+            </w:r>
+            <w:proofErr w:type="gramEnd"/>
+            <w:r>
+              <w:t>24,0)</w:t>
+            </w:r>
+          </w:p>
+        </w:tc>
+        <w:tc>
+          <w:tcPr>
+            <w:tcW w:w="3285" w:type="dxa"/>
+          </w:tcPr>
+          <w:p>
+            <w:proofErr w:type="spellStart"/>
+            <w:r>
+              <w:t>Nguời</w:t>
+            </w:r>
+            <w:proofErr w:type="spellEnd"/>
+            <w:r>
+              <w:t xml:space="preserve"> </w:t>
+            </w:r>
+            <w:proofErr w:type="spellStart"/>
+            <w:r>
+              <w:t>tạo</w:t>
+            </w:r>
+            <w:proofErr w:type="spellEnd"/>
           </w:p>
         </w:tc>
       </w:tr>
@@ -4010,6 +5758,7 @@
         </w:rPr>
       </w:pPr>
       <w:bookmarkStart w:id="12" w:name="_Toc339485644"/>
+      <w:proofErr w:type="spellStart"/>
       <w:r>
         <w:rPr>
           <w:rFonts w:ascii="Times New Roman" w:hAnsi="Times New Roman" w:cs="Times New Roman"/>
@@ -4017,6 +5766,7 @@
         <w:t>OrderHistory</w:t>
       </w:r>
       <w:bookmarkEnd w:id="12"/>
+      <w:proofErr w:type="spellEnd"/>
     </w:p>
     <w:p>
       <w:pPr>
@@ -4036,7 +5786,103 @@
     </w:p>
     <w:p>
       <w:r>
-        <w:t>Description: Bảng lưu trữ thông tin lịch sử nhập / chỉnh sửa / xóa đơn hàng.</w:t>
+        <w:t xml:space="preserve">Description: </w:t>
+      </w:r>
+      <w:proofErr w:type="spellStart"/>
+      <w:r>
+        <w:t>Bảng</w:t>
+      </w:r>
+      <w:proofErr w:type="spellEnd"/>
+      <w:r>
+        <w:t xml:space="preserve"> </w:t>
+      </w:r>
+      <w:proofErr w:type="spellStart"/>
+      <w:r>
+        <w:t>lưu</w:t>
+      </w:r>
+      <w:proofErr w:type="spellEnd"/>
+      <w:r>
+        <w:t xml:space="preserve"> </w:t>
+      </w:r>
+      <w:proofErr w:type="spellStart"/>
+      <w:r>
+        <w:t>trữ</w:t>
+      </w:r>
+      <w:proofErr w:type="spellEnd"/>
+      <w:r>
+        <w:t xml:space="preserve"> </w:t>
+      </w:r>
+      <w:proofErr w:type="spellStart"/>
+      <w:r>
+        <w:t>thông</w:t>
+      </w:r>
+      <w:proofErr w:type="spellEnd"/>
+      <w:r>
+        <w:t xml:space="preserve"> tin </w:t>
+      </w:r>
+      <w:proofErr w:type="spellStart"/>
+      <w:r>
+        <w:t>lịch</w:t>
+      </w:r>
+      <w:proofErr w:type="spellEnd"/>
+      <w:r>
+        <w:t xml:space="preserve"> </w:t>
+      </w:r>
+      <w:proofErr w:type="spellStart"/>
+      <w:r>
+        <w:t>sử</w:t>
+      </w:r>
+      <w:proofErr w:type="spellEnd"/>
+      <w:r>
+        <w:t xml:space="preserve"> </w:t>
+      </w:r>
+      <w:proofErr w:type="spellStart"/>
+      <w:r>
+        <w:t>nhập</w:t>
+      </w:r>
+      <w:proofErr w:type="spellEnd"/>
+      <w:r>
+        <w:t xml:space="preserve"> / </w:t>
+      </w:r>
+      <w:proofErr w:type="spellStart"/>
+      <w:r>
+        <w:t>chỉnh</w:t>
+      </w:r>
+      <w:proofErr w:type="spellEnd"/>
+      <w:r>
+        <w:t xml:space="preserve"> </w:t>
+      </w:r>
+      <w:proofErr w:type="spellStart"/>
+      <w:r>
+        <w:t>sửa</w:t>
+      </w:r>
+      <w:proofErr w:type="spellEnd"/>
+      <w:r>
+        <w:t xml:space="preserve"> / </w:t>
+      </w:r>
+      <w:proofErr w:type="spellStart"/>
+      <w:r>
+        <w:t>xóa</w:t>
+      </w:r>
+      <w:proofErr w:type="spellEnd"/>
+      <w:r>
+        <w:t xml:space="preserve"> </w:t>
+      </w:r>
+      <w:proofErr w:type="spellStart"/>
+      <w:r>
+        <w:t>đơn</w:t>
+      </w:r>
+      <w:proofErr w:type="spellEnd"/>
+      <w:r>
+        <w:t xml:space="preserve"> </w:t>
+      </w:r>
+      <w:proofErr w:type="spellStart"/>
+      <w:r>
+        <w:t>hàng</w:t>
+      </w:r>
+      <w:proofErr w:type="spellEnd"/>
+      <w:r>
+        <w:t>.</w:t>
       </w:r>
     </w:p>
     <w:p/>
@@ -4114,9 +5960,11 @@
             <w:tcW w:w="3331" w:type="dxa"/>
           </w:tcPr>
           <w:p>
+            <w:proofErr w:type="spellStart"/>
             <w:r>
               <w:t>OrderHistoryID</w:t>
             </w:r>
+            <w:proofErr w:type="spellEnd"/>
             <w:r>
               <w:t xml:space="preserve"> (PK)</w:t>
             </w:r>
@@ -4145,9 +5993,11 @@
             <w:tcW w:w="3331" w:type="dxa"/>
           </w:tcPr>
           <w:p>
+            <w:proofErr w:type="spellStart"/>
             <w:r>
               <w:t>OrderId</w:t>
             </w:r>
+            <w:proofErr w:type="spellEnd"/>
           </w:p>
         </w:tc>
         <w:tc>
@@ -4194,18 +6044,69 @@
           </w:tcPr>
           <w:p>
             <w:r>
-              <w:t>1: Thêm mới đơn hàng</w:t>
-            </w:r>
-          </w:p>
-          <w:p>
-            <w:r>
-              <w:t>2: Chỉnh sửa đơn hàng</w:t>
-            </w:r>
-          </w:p>
-          <w:p>
-            <w:r>
-              <w:t>3: Xóa đơn hàng</w:t>
-            </w:r>
+              <w:t>1</w:t>
+            </w:r>
+            <w:r>
+              <w:t xml:space="preserve">: </w:t>
+            </w:r>
+            <w:proofErr w:type="spellStart"/>
+            <w:r>
+              <w:t>Chỉnh</w:t>
+            </w:r>
+            <w:proofErr w:type="spellEnd"/>
+            <w:r>
+              <w:t xml:space="preserve"> </w:t>
+            </w:r>
+            <w:proofErr w:type="spellStart"/>
+            <w:r>
+              <w:t>sửa</w:t>
+            </w:r>
+            <w:proofErr w:type="spellEnd"/>
+            <w:r>
+              <w:t xml:space="preserve"> </w:t>
+            </w:r>
+            <w:proofErr w:type="spellStart"/>
+            <w:r>
+              <w:t>đơn</w:t>
+            </w:r>
+            <w:proofErr w:type="spellEnd"/>
+            <w:r>
+              <w:t xml:space="preserve"> </w:t>
+            </w:r>
+            <w:proofErr w:type="spellStart"/>
+            <w:r>
+              <w:t>hàng</w:t>
+            </w:r>
+            <w:proofErr w:type="spellEnd"/>
+          </w:p>
+          <w:p>
+            <w:r>
+              <w:t>2</w:t>
+            </w:r>
+            <w:r>
+              <w:t xml:space="preserve">: </w:t>
+            </w:r>
+            <w:proofErr w:type="spellStart"/>
+            <w:r>
+              <w:t>Xóa</w:t>
+            </w:r>
+            <w:proofErr w:type="spellEnd"/>
+            <w:r>
+              <w:t xml:space="preserve"> </w:t>
+            </w:r>
+            <w:proofErr w:type="spellStart"/>
+            <w:r>
+              <w:t>đơn</w:t>
+            </w:r>
+            <w:proofErr w:type="spellEnd"/>
+            <w:r>
+              <w:t xml:space="preserve"> </w:t>
+            </w:r>
+            <w:proofErr w:type="spellStart"/>
+            <w:r>
+              <w:t>hàng</w:t>
+            </w:r>
+            <w:proofErr w:type="spellEnd"/>
           </w:p>
         </w:tc>
       </w:tr>
@@ -4215,9 +6116,11 @@
             <w:tcW w:w="3331" w:type="dxa"/>
           </w:tcPr>
           <w:p>
+            <w:proofErr w:type="spellStart"/>
             <w:r>
               <w:t>OriginalData</w:t>
             </w:r>
+            <w:proofErr w:type="spellEnd"/>
           </w:p>
         </w:tc>
         <w:tc>
@@ -4235,8 +6138,29 @@
             <w:tcW w:w="3333" w:type="dxa"/>
           </w:tcPr>
           <w:p>
-            <w:r>
-              <w:t>Thông tin đơn hang gốc.</w:t>
+            <w:proofErr w:type="spellStart"/>
+            <w:r>
+              <w:t>Thông</w:t>
+            </w:r>
+            <w:proofErr w:type="spellEnd"/>
+            <w:r>
+              <w:t xml:space="preserve"> tin </w:t>
+            </w:r>
+            <w:proofErr w:type="spellStart"/>
+            <w:r>
+              <w:t>đơn</w:t>
+            </w:r>
+            <w:proofErr w:type="spellEnd"/>
+            <w:r>
+              <w:t xml:space="preserve"> hang </w:t>
+            </w:r>
+            <w:proofErr w:type="spellStart"/>
+            <w:r>
+              <w:t>gốc</w:t>
+            </w:r>
+            <w:proofErr w:type="spellEnd"/>
+            <w:r>
+              <w:t>.</w:t>
             </w:r>
           </w:p>
         </w:tc>
@@ -4247,9 +6171,11 @@
             <w:tcW w:w="3331" w:type="dxa"/>
           </w:tcPr>
           <w:p>
+            <w:proofErr w:type="spellStart"/>
             <w:r>
               <w:t>NewData</w:t>
             </w:r>
+            <w:proofErr w:type="spellEnd"/>
           </w:p>
         </w:tc>
         <w:tc>
@@ -4267,8 +6193,21 @@
             <w:tcW w:w="3333" w:type="dxa"/>
           </w:tcPr>
           <w:p>
-            <w:r>
-              <w:t>Thông tin mới.</w:t>
+            <w:proofErr w:type="spellStart"/>
+            <w:r>
+              <w:t>Thông</w:t>
+            </w:r>
+            <w:proofErr w:type="spellEnd"/>
+            <w:r>
+              <w:t xml:space="preserve"> tin </w:t>
+            </w:r>
+            <w:proofErr w:type="spellStart"/>
+            <w:r>
+              <w:t>mới</w:t>
+            </w:r>
+            <w:proofErr w:type="spellEnd"/>
+            <w:r>
+              <w:t>.</w:t>
             </w:r>
           </w:p>
         </w:tc>
@@ -4279,9 +6218,11 @@
             <w:tcW w:w="3331" w:type="dxa"/>
           </w:tcPr>
           <w:p>
+            <w:proofErr w:type="spellStart"/>
             <w:r>
               <w:t>CreatedDate</w:t>
             </w:r>
+            <w:proofErr w:type="spellEnd"/>
           </w:p>
         </w:tc>
         <w:tc>
@@ -4299,12 +6240,76 @@
             <w:tcW w:w="3333" w:type="dxa"/>
           </w:tcPr>
           <w:p>
-            <w:r>
-              <w:t xml:space="preserve">Ngày </w:t>
-            </w:r>
+            <w:proofErr w:type="spellStart"/>
+            <w:r>
+              <w:t>Ngày</w:t>
+            </w:r>
+            <w:proofErr w:type="spellEnd"/>
+            <w:r>
+              <w:t xml:space="preserve"> </w:t>
+            </w:r>
+            <w:proofErr w:type="spellStart"/>
             <w:r>
               <w:t>tạo</w:t>
             </w:r>
+            <w:proofErr w:type="spellEnd"/>
+          </w:p>
+        </w:tc>
+      </w:tr>
+      <w:tr>
+        <w:tc>
+          <w:tcPr>
+            <w:tcW w:w="3331" w:type="dxa"/>
+          </w:tcPr>
+          <w:p>
+            <w:proofErr w:type="spellStart"/>
+            <w:r>
+              <w:t>CreatedBy</w:t>
+            </w:r>
+            <w:proofErr w:type="spellEnd"/>
+          </w:p>
+        </w:tc>
+        <w:tc>
+          <w:tcPr>
+            <w:tcW w:w="3333" w:type="dxa"/>
+          </w:tcPr>
+          <w:p>
+            <w:proofErr w:type="gramStart"/>
+            <w:r>
+              <w:t>Number(</w:t>
+            </w:r>
+            <w:proofErr w:type="gramEnd"/>
+            <w:r>
+              <w:t>24,0)</w:t>
+            </w:r>
+          </w:p>
+        </w:tc>
+        <w:tc>
+          <w:tcPr>
+            <w:tcW w:w="3333" w:type="dxa"/>
+          </w:tcPr>
+          <w:p>
+            <w:proofErr w:type="spellStart"/>
+            <w:r>
+              <w:t>Người</w:t>
+            </w:r>
+            <w:proofErr w:type="spellEnd"/>
+            <w:r>
+              <w:t xml:space="preserve"> </w:t>
+            </w:r>
+            <w:proofErr w:type="spellStart"/>
+            <w:r>
+              <w:t>thay</w:t>
+            </w:r>
+            <w:proofErr w:type="spellEnd"/>
+            <w:r>
+              <w:t xml:space="preserve"> </w:t>
+            </w:r>
+            <w:proofErr w:type="spellStart"/>
+            <w:r>
+              <w:t>đổi</w:t>
+            </w:r>
+            <w:proofErr w:type="spellEnd"/>
           </w:p>
         </w:tc>
       </w:tr>
@@ -5655,7 +7660,7 @@
 </file>
 
 <file path=customXml/itemProps1.xml><?xml version="1.0" encoding="utf-8"?>
-<ds:datastoreItem xmlns:ds="http://schemas.openxmlformats.org/officeDocument/2006/customXml" ds:itemID="{53933F55-CE8C-844D-B51E-1B086DE9A41A}">
+<ds:datastoreItem xmlns:ds="http://schemas.openxmlformats.org/officeDocument/2006/customXml" ds:itemID="{3464116A-4CFB-F040-A5C1-2050A17E9350}">
   <ds:schemaRefs>
     <ds:schemaRef ds:uri="http://schemas.openxmlformats.org/officeDocument/2006/bibliography"/>
   </ds:schemaRefs>

</xml_diff>

<commit_message>
update DB structure's document.
</commit_message>
<xml_diff>
--- a/ApplicationFiles/Docs/cau_truc_database.docx
+++ b/ApplicationFiles/Docs/cau_truc_database.docx
@@ -2637,8 +2637,6 @@
               </w:rPr>
               <w:t>Là 1 số quy định thứ tự xuất hiện của nhóm theo thứ tự tang dần.</w:t>
             </w:r>
-            <w:bookmarkStart w:id="6" w:name="_GoBack"/>
-            <w:bookmarkEnd w:id="6"/>
           </w:p>
         </w:tc>
       </w:tr>
@@ -2718,14 +2716,14 @@
           <w:rFonts w:ascii="Times New Roman" w:hAnsi="Times New Roman" w:cs="Times New Roman"/>
         </w:rPr>
       </w:pPr>
-      <w:bookmarkStart w:id="7" w:name="_Toc339485641"/>
+      <w:bookmarkStart w:id="6" w:name="_Toc339485641"/>
       <w:r>
         <w:rPr>
           <w:rFonts w:ascii="Times New Roman" w:hAnsi="Times New Roman" w:cs="Times New Roman"/>
         </w:rPr>
         <w:t>KHDN</w:t>
       </w:r>
-      <w:bookmarkEnd w:id="7"/>
+      <w:bookmarkEnd w:id="6"/>
     </w:p>
     <w:p>
       <w:pPr>
@@ -3259,7 +3257,7 @@
           <w:rFonts w:ascii="Times New Roman" w:hAnsi="Times New Roman" w:cs="Times New Roman"/>
         </w:rPr>
       </w:pPr>
-      <w:bookmarkStart w:id="8" w:name="_Toc339485642"/>
+      <w:bookmarkStart w:id="7" w:name="_Toc339485642"/>
       <w:r>
         <w:rPr>
           <w:rFonts w:ascii="Times New Roman" w:hAnsi="Times New Roman" w:cs="Times New Roman"/>
@@ -3272,7 +3270,7 @@
         </w:rPr>
         <w:t xml:space="preserve"> (DATA_CODE)</w:t>
       </w:r>
-      <w:bookmarkEnd w:id="8"/>
+      <w:bookmarkEnd w:id="7"/>
     </w:p>
     <w:p>
       <w:pPr>
@@ -3525,8 +3523,61 @@
             <w:tcW w:w="3227" w:type="dxa"/>
           </w:tcPr>
           <w:p>
+            <w:bookmarkStart w:id="8" w:name="OLE_LINK1"/>
+            <w:bookmarkStart w:id="9" w:name="OLE_LINK2"/>
+            <w:r>
+              <w:t>Thời hạn</w:t>
+            </w:r>
+            <w:r>
+              <w:t xml:space="preserve"> sử dụng</w:t>
+            </w:r>
+            <w:r>
+              <w:t xml:space="preserve"> </w:t>
+            </w:r>
+            <w:bookmarkEnd w:id="8"/>
+            <w:bookmarkEnd w:id="9"/>
+            <w:r>
+              <w:t>(Integer)</w:t>
+            </w:r>
+          </w:p>
+        </w:tc>
+      </w:tr>
+      <w:tr>
+        <w:tc>
+          <w:tcPr>
+            <w:tcW w:w="3254" w:type="dxa"/>
+          </w:tcPr>
+          <w:p>
+            <w:r>
+              <w:t>DurationText</w:t>
+            </w:r>
+          </w:p>
+        </w:tc>
+        <w:tc>
+          <w:tcPr>
+            <w:tcW w:w="3232" w:type="dxa"/>
+          </w:tcPr>
+          <w:p>
+            <w:r>
+              <w:t>Varchar2(200 Char)</w:t>
+            </w:r>
+          </w:p>
+        </w:tc>
+        <w:tc>
+          <w:tcPr>
+            <w:tcW w:w="3227" w:type="dxa"/>
+          </w:tcPr>
+          <w:p>
             <w:r>
               <w:t>Thời hạn sử dụng</w:t>
+            </w:r>
+            <w:r>
+              <w:t xml:space="preserve"> (hiển thị trên web</w:t>
+            </w:r>
+            <w:bookmarkStart w:id="10" w:name="_GoBack"/>
+            <w:bookmarkEnd w:id="10"/>
+            <w:r>
+              <w:t>)</w:t>
             </w:r>
           </w:p>
         </w:tc>
@@ -3613,14 +3664,14 @@
           <w:rFonts w:ascii="Times New Roman" w:hAnsi="Times New Roman" w:cs="Times New Roman"/>
         </w:rPr>
       </w:pPr>
-      <w:bookmarkStart w:id="9" w:name="_Toc339485643"/>
+      <w:bookmarkStart w:id="11" w:name="_Toc339485643"/>
       <w:r>
         <w:rPr>
           <w:rFonts w:ascii="Times New Roman" w:hAnsi="Times New Roman" w:cs="Times New Roman"/>
         </w:rPr>
         <w:t>Order</w:t>
       </w:r>
-      <w:bookmarkEnd w:id="9"/>
+      <w:bookmarkEnd w:id="11"/>
     </w:p>
     <w:p>
       <w:pPr>
@@ -3687,16 +3738,16 @@
                 <w:b/>
               </w:rPr>
             </w:pPr>
-            <w:bookmarkStart w:id="10" w:name="OLE_LINK5"/>
-            <w:bookmarkStart w:id="11" w:name="OLE_LINK6"/>
+            <w:bookmarkStart w:id="12" w:name="OLE_LINK5"/>
+            <w:bookmarkStart w:id="13" w:name="OLE_LINK6"/>
             <w:r>
               <w:rPr>
                 <w:b/>
               </w:rPr>
               <w:t>Column Name</w:t>
             </w:r>
-            <w:bookmarkEnd w:id="10"/>
-            <w:bookmarkEnd w:id="11"/>
+            <w:bookmarkEnd w:id="12"/>
+            <w:bookmarkEnd w:id="13"/>
           </w:p>
         </w:tc>
         <w:tc>
@@ -4111,14 +4162,14 @@
           <w:rFonts w:ascii="Times New Roman" w:hAnsi="Times New Roman" w:cs="Times New Roman"/>
         </w:rPr>
       </w:pPr>
-      <w:bookmarkStart w:id="12" w:name="_Toc339485644"/>
+      <w:bookmarkStart w:id="14" w:name="_Toc339485644"/>
       <w:r>
         <w:rPr>
           <w:rFonts w:ascii="Times New Roman" w:hAnsi="Times New Roman" w:cs="Times New Roman"/>
         </w:rPr>
         <w:t>OrderHistory</w:t>
       </w:r>
-      <w:bookmarkEnd w:id="12"/>
+      <w:bookmarkEnd w:id="14"/>
     </w:p>
     <w:p>
       <w:pPr>
@@ -5790,7 +5841,7 @@
 </file>
 
 <file path=customXml/itemProps1.xml><?xml version="1.0" encoding="utf-8"?>
-<ds:datastoreItem xmlns:ds="http://schemas.openxmlformats.org/officeDocument/2006/customXml" ds:itemID="{0CF96DD1-625D-CB4A-92A6-70E2800D03DC}">
+<ds:datastoreItem xmlns:ds="http://schemas.openxmlformats.org/officeDocument/2006/customXml" ds:itemID="{54260A48-8785-A34A-B976-515D837DA81B}">
   <ds:schemaRefs>
     <ds:schemaRef ds:uri="http://schemas.openxmlformats.org/officeDocument/2006/bibliography"/>
   </ds:schemaRefs>

</xml_diff>